<commit_message>
done with testing, almost done with report
</commit_message>
<xml_diff>
--- a/files/project_2_report.docx
+++ b/files/project_2_report.docx
@@ -213,7 +213,25 @@
           <w:sz w:val="36"/>
           <w:szCs w:val="36"/>
         </w:rPr>
-        <w:t>Dr. Abdulaziz Al-Ali</w:t>
+        <w:t xml:space="preserve">Dr. </w:t>
+      </w:r>
+      <w:proofErr w:type="spellStart"/>
+      <w:r>
+        <w:rPr>
+          <w:rFonts w:asciiTheme="minorBidi" w:hAnsiTheme="minorBidi"/>
+          <w:sz w:val="36"/>
+          <w:szCs w:val="36"/>
+        </w:rPr>
+        <w:t>Abdulaziz</w:t>
+      </w:r>
+      <w:proofErr w:type="spellEnd"/>
+      <w:r>
+        <w:rPr>
+          <w:rFonts w:asciiTheme="minorBidi" w:hAnsiTheme="minorBidi"/>
+          <w:sz w:val="36"/>
+          <w:szCs w:val="36"/>
+        </w:rPr>
+        <w:t xml:space="preserve"> Al-Ali</w:t>
       </w:r>
     </w:p>
     <w:p>
@@ -282,8 +300,18 @@
                 <w:sz w:val="36"/>
                 <w:szCs w:val="36"/>
               </w:rPr>
-              <w:t>Mohamad Alnass</w:t>
-            </w:r>
+              <w:t xml:space="preserve">Mohamad </w:t>
+            </w:r>
+            <w:proofErr w:type="spellStart"/>
+            <w:r>
+              <w:rPr>
+                <w:rFonts w:asciiTheme="minorBidi" w:hAnsiTheme="minorBidi"/>
+                <w:sz w:val="36"/>
+                <w:szCs w:val="36"/>
+              </w:rPr>
+              <w:t>Alnass</w:t>
+            </w:r>
+            <w:proofErr w:type="spellEnd"/>
           </w:p>
         </w:tc>
         <w:tc>
@@ -330,7 +358,25 @@
                 <w:sz w:val="36"/>
                 <w:szCs w:val="36"/>
               </w:rPr>
-              <w:t xml:space="preserve">Omar Omar  </w:t>
+              <w:t xml:space="preserve">Omar </w:t>
+            </w:r>
+            <w:proofErr w:type="spellStart"/>
+            <w:r>
+              <w:rPr>
+                <w:rFonts w:asciiTheme="minorBidi" w:hAnsiTheme="minorBidi"/>
+                <w:sz w:val="36"/>
+                <w:szCs w:val="36"/>
+              </w:rPr>
+              <w:t>Omar</w:t>
+            </w:r>
+            <w:proofErr w:type="spellEnd"/>
+            <w:r>
+              <w:rPr>
+                <w:rFonts w:asciiTheme="minorBidi" w:hAnsiTheme="minorBidi"/>
+                <w:sz w:val="36"/>
+                <w:szCs w:val="36"/>
+              </w:rPr>
+              <w:t xml:space="preserve">  </w:t>
             </w:r>
           </w:p>
         </w:tc>
@@ -1572,28 +1618,25 @@
         </w:rPr>
         <w:t xml:space="preserve"> over fit.</w:t>
       </w:r>
+    </w:p>
+    <w:p>
+      <w:pPr>
+        <w:keepNext/>
+        <w:spacing w:line="360" w:lineRule="auto"/>
+        <w:jc w:val="center"/>
+      </w:pPr>
       <w:r>
         <w:rPr>
           <w:rFonts w:asciiTheme="majorBidi" w:hAnsiTheme="majorBidi" w:cstheme="majorBidi"/>
           <w:sz w:val="24"/>
           <w:szCs w:val="24"/>
         </w:rPr>
-        <w:t xml:space="preserve"> </w:t>
-      </w:r>
-    </w:p>
-    <w:p>
-      <w:pPr>
-        <w:keepNext/>
-        <w:spacing w:line="360" w:lineRule="auto"/>
-        <w:jc w:val="center"/>
-      </w:pPr>
-      <w:r>
         <w:lastRenderedPageBreak/>
         <w:drawing>
-          <wp:inline distT="0" distB="0" distL="0" distR="0" wp14:anchorId="1A9EE2B9" wp14:editId="2C4A010A">
-            <wp:extent cx="3806901" cy="2855175"/>
-            <wp:effectExtent l="0" t="0" r="3175" b="2540"/>
-            <wp:docPr id="28" name="Picture 28"/>
+          <wp:inline distT="0" distB="0" distL="0" distR="0" wp14:anchorId="571538E8" wp14:editId="15F185C6">
+            <wp:extent cx="3187090" cy="2432530"/>
+            <wp:effectExtent l="0" t="0" r="0" b="6350"/>
+            <wp:docPr id="31" name="Picture 31"/>
             <wp:cNvGraphicFramePr>
               <a:graphicFrameLocks xmlns:a="http://schemas.openxmlformats.org/drawingml/2006/main" noChangeAspect="1"/>
             </wp:cNvGraphicFramePr>
@@ -1613,6 +1656,85 @@
                   <pic:spPr>
                     <a:xfrm>
                       <a:off x="0" y="0"/>
+                      <a:ext cx="3243472" cy="2475563"/>
+                    </a:xfrm>
+                    <a:prstGeom prst="rect">
+                      <a:avLst/>
+                    </a:prstGeom>
+                  </pic:spPr>
+                </pic:pic>
+              </a:graphicData>
+            </a:graphic>
+          </wp:inline>
+        </w:drawing>
+      </w:r>
+    </w:p>
+    <w:p>
+      <w:pPr>
+        <w:pStyle w:val="Caption"/>
+        <w:jc w:val="center"/>
+        <w:rPr>
+          <w:rFonts w:asciiTheme="majorBidi" w:hAnsiTheme="majorBidi" w:cstheme="majorBidi"/>
+          <w:sz w:val="24"/>
+          <w:szCs w:val="24"/>
+        </w:rPr>
+      </w:pPr>
+      <w:r>
+        <w:t xml:space="preserve">Figure </w:t>
+      </w:r>
+      <w:r>
+        <w:fldChar w:fldCharType="begin"/>
+      </w:r>
+      <w:r>
+        <w:instrText xml:space="preserve"> SEQ Figure \* ARABIC </w:instrText>
+      </w:r>
+      <w:r>
+        <w:fldChar w:fldCharType="separate"/>
+      </w:r>
+      <w:r>
+        <w:rPr>
+          <w:noProof/>
+        </w:rPr>
+        <w:t>4</w:t>
+      </w:r>
+      <w:r>
+        <w:fldChar w:fldCharType="end"/>
+      </w:r>
+      <w:r>
+        <w:t xml:space="preserve"> - accuracy vs 100 epochs</w:t>
+      </w:r>
+    </w:p>
+    <w:p>
+      <w:pPr>
+        <w:keepNext/>
+        <w:spacing w:line="360" w:lineRule="auto"/>
+        <w:jc w:val="center"/>
+      </w:pPr>
+      <w:r>
+        <w:drawing>
+          <wp:inline distT="0" distB="0" distL="0" distR="0" wp14:anchorId="1A9EE2B9" wp14:editId="2C4A010A">
+            <wp:extent cx="3806901" cy="2855175"/>
+            <wp:effectExtent l="0" t="0" r="3175" b="2540"/>
+            <wp:docPr id="28" name="Picture 28"/>
+            <wp:cNvGraphicFramePr>
+              <a:graphicFrameLocks xmlns:a="http://schemas.openxmlformats.org/drawingml/2006/main" noChangeAspect="1"/>
+            </wp:cNvGraphicFramePr>
+            <a:graphic xmlns:a="http://schemas.openxmlformats.org/drawingml/2006/main">
+              <a:graphicData uri="http://schemas.openxmlformats.org/drawingml/2006/picture">
+                <pic:pic xmlns:pic="http://schemas.openxmlformats.org/drawingml/2006/picture">
+                  <pic:nvPicPr>
+                    <pic:cNvPr id="1" name=""/>
+                    <pic:cNvPicPr/>
+                  </pic:nvPicPr>
+                  <pic:blipFill>
+                    <a:blip r:embed="rId14"/>
+                    <a:stretch>
+                      <a:fillRect/>
+                    </a:stretch>
+                  </pic:blipFill>
+                  <pic:spPr>
+                    <a:xfrm>
+                      <a:off x="0" y="0"/>
                       <a:ext cx="3847832" cy="2885873"/>
                     </a:xfrm>
                     <a:prstGeom prst="rect">
@@ -1652,7 +1774,7 @@
         <w:rPr>
           <w:noProof/>
         </w:rPr>
-        <w:t>4</w:t>
+        <w:t>5</w:t>
       </w:r>
       <w:r>
         <w:fldChar w:fldCharType="end"/>
@@ -1762,6 +1884,7 @@
         <w:spacing w:line="360" w:lineRule="auto"/>
       </w:pPr>
       <w:r>
+        <w:lastRenderedPageBreak/>
         <w:t xml:space="preserve"> </w:t>
       </w:r>
       <w:r>
@@ -1902,23 +2025,29 @@
         <w:tc>
           <w:tcPr>
             <w:tcW w:w="1870" w:type="dxa"/>
-          </w:tcPr>
-          <w:p>
-            <w:pPr>
-              <w:jc w:val="center"/>
-              <w:rPr>
-                <w:rFonts w:asciiTheme="majorBidi" w:hAnsiTheme="majorBidi" w:cstheme="majorBidi"/>
-                <w:sz w:val="24"/>
-                <w:szCs w:val="24"/>
-              </w:rPr>
-            </w:pPr>
-            <w:r>
-              <w:rPr>
-                <w:rFonts w:asciiTheme="majorBidi" w:hAnsiTheme="majorBidi" w:cstheme="majorBidi"/>
-                <w:sz w:val="24"/>
-                <w:szCs w:val="24"/>
-              </w:rPr>
-              <w:t>0</w:t>
+            <w:vAlign w:val="bottom"/>
+          </w:tcPr>
+          <w:p>
+            <w:pPr>
+              <w:rPr>
+                <w:rFonts w:asciiTheme="majorBidi" w:hAnsiTheme="majorBidi" w:cstheme="majorBidi"/>
+                <w:sz w:val="24"/>
+                <w:szCs w:val="24"/>
+              </w:rPr>
+            </w:pPr>
+            <w:r>
+              <w:rPr>
+                <w:rFonts w:ascii="Calibri" w:hAnsi="Calibri" w:cs="Calibri"/>
+                <w:color w:val="000000"/>
+              </w:rPr>
+              <w:t>Apple</w:t>
+            </w:r>
+            <w:r>
+              <w:rPr>
+                <w:rFonts w:ascii="Calibri" w:hAnsi="Calibri" w:cs="Calibri"/>
+                <w:color w:val="000000"/>
+              </w:rPr>
+              <w:t xml:space="preserve"> (0)</w:t>
             </w:r>
           </w:p>
         </w:tc>
@@ -2018,23 +2147,29 @@
         <w:tc>
           <w:tcPr>
             <w:tcW w:w="1870" w:type="dxa"/>
-          </w:tcPr>
-          <w:p>
-            <w:pPr>
-              <w:jc w:val="center"/>
-              <w:rPr>
-                <w:rFonts w:asciiTheme="majorBidi" w:hAnsiTheme="majorBidi" w:cstheme="majorBidi"/>
-                <w:sz w:val="24"/>
-                <w:szCs w:val="24"/>
-              </w:rPr>
-            </w:pPr>
-            <w:r>
-              <w:rPr>
-                <w:rFonts w:asciiTheme="majorBidi" w:hAnsiTheme="majorBidi" w:cstheme="majorBidi"/>
-                <w:sz w:val="24"/>
-                <w:szCs w:val="24"/>
-              </w:rPr>
-              <w:t>1</w:t>
+            <w:vAlign w:val="bottom"/>
+          </w:tcPr>
+          <w:p>
+            <w:pPr>
+              <w:rPr>
+                <w:rFonts w:asciiTheme="majorBidi" w:hAnsiTheme="majorBidi" w:cstheme="majorBidi"/>
+                <w:sz w:val="24"/>
+                <w:szCs w:val="24"/>
+              </w:rPr>
+            </w:pPr>
+            <w:r>
+              <w:rPr>
+                <w:rFonts w:ascii="Calibri" w:hAnsi="Calibri" w:cs="Calibri"/>
+                <w:color w:val="000000"/>
+              </w:rPr>
+              <w:t>Banana</w:t>
+            </w:r>
+            <w:r>
+              <w:rPr>
+                <w:rFonts w:ascii="Calibri" w:hAnsi="Calibri" w:cs="Calibri"/>
+                <w:color w:val="000000"/>
+              </w:rPr>
+              <w:t xml:space="preserve"> (1)</w:t>
             </w:r>
           </w:p>
         </w:tc>
@@ -2134,23 +2269,29 @@
         <w:tc>
           <w:tcPr>
             <w:tcW w:w="1870" w:type="dxa"/>
-          </w:tcPr>
-          <w:p>
-            <w:pPr>
-              <w:jc w:val="center"/>
-              <w:rPr>
-                <w:rFonts w:asciiTheme="majorBidi" w:hAnsiTheme="majorBidi" w:cstheme="majorBidi"/>
-                <w:sz w:val="24"/>
-                <w:szCs w:val="24"/>
-              </w:rPr>
-            </w:pPr>
-            <w:r>
-              <w:rPr>
-                <w:rFonts w:asciiTheme="majorBidi" w:hAnsiTheme="majorBidi" w:cstheme="majorBidi"/>
-                <w:sz w:val="24"/>
-                <w:szCs w:val="24"/>
-              </w:rPr>
-              <w:t>2</w:t>
+            <w:vAlign w:val="bottom"/>
+          </w:tcPr>
+          <w:p>
+            <w:pPr>
+              <w:rPr>
+                <w:rFonts w:asciiTheme="majorBidi" w:hAnsiTheme="majorBidi" w:cstheme="majorBidi"/>
+                <w:sz w:val="24"/>
+                <w:szCs w:val="24"/>
+              </w:rPr>
+            </w:pPr>
+            <w:r>
+              <w:rPr>
+                <w:rFonts w:ascii="Calibri" w:hAnsi="Calibri" w:cs="Calibri"/>
+                <w:color w:val="000000"/>
+              </w:rPr>
+              <w:t>Cherry</w:t>
+            </w:r>
+            <w:r>
+              <w:rPr>
+                <w:rFonts w:ascii="Calibri" w:hAnsi="Calibri" w:cs="Calibri"/>
+                <w:color w:val="000000"/>
+              </w:rPr>
+              <w:t xml:space="preserve"> (2)</w:t>
             </w:r>
           </w:p>
         </w:tc>
@@ -2250,23 +2391,29 @@
         <w:tc>
           <w:tcPr>
             <w:tcW w:w="1870" w:type="dxa"/>
-          </w:tcPr>
-          <w:p>
-            <w:pPr>
-              <w:jc w:val="center"/>
-              <w:rPr>
-                <w:rFonts w:asciiTheme="majorBidi" w:hAnsiTheme="majorBidi" w:cstheme="majorBidi"/>
-                <w:sz w:val="24"/>
-                <w:szCs w:val="24"/>
-              </w:rPr>
-            </w:pPr>
-            <w:r>
-              <w:rPr>
-                <w:rFonts w:asciiTheme="majorBidi" w:hAnsiTheme="majorBidi" w:cstheme="majorBidi"/>
-                <w:sz w:val="24"/>
-                <w:szCs w:val="24"/>
-              </w:rPr>
-              <w:t>3</w:t>
+            <w:vAlign w:val="bottom"/>
+          </w:tcPr>
+          <w:p>
+            <w:pPr>
+              <w:rPr>
+                <w:rFonts w:asciiTheme="majorBidi" w:hAnsiTheme="majorBidi" w:cstheme="majorBidi"/>
+                <w:sz w:val="24"/>
+                <w:szCs w:val="24"/>
+              </w:rPr>
+            </w:pPr>
+            <w:r>
+              <w:rPr>
+                <w:rFonts w:ascii="Calibri" w:hAnsi="Calibri" w:cs="Calibri"/>
+                <w:color w:val="000000"/>
+              </w:rPr>
+              <w:t>Dates</w:t>
+            </w:r>
+            <w:r>
+              <w:rPr>
+                <w:rFonts w:ascii="Calibri" w:hAnsi="Calibri" w:cs="Calibri"/>
+                <w:color w:val="000000"/>
+              </w:rPr>
+              <w:t xml:space="preserve"> (3)</w:t>
             </w:r>
           </w:p>
         </w:tc>
@@ -2366,23 +2513,29 @@
         <w:tc>
           <w:tcPr>
             <w:tcW w:w="1870" w:type="dxa"/>
-          </w:tcPr>
-          <w:p>
-            <w:pPr>
-              <w:jc w:val="center"/>
-              <w:rPr>
-                <w:rFonts w:asciiTheme="majorBidi" w:hAnsiTheme="majorBidi" w:cstheme="majorBidi"/>
-                <w:sz w:val="24"/>
-                <w:szCs w:val="24"/>
-              </w:rPr>
-            </w:pPr>
-            <w:r>
-              <w:rPr>
-                <w:rFonts w:asciiTheme="majorBidi" w:hAnsiTheme="majorBidi" w:cstheme="majorBidi"/>
-                <w:sz w:val="24"/>
-                <w:szCs w:val="24"/>
-              </w:rPr>
-              <w:t>4</w:t>
+            <w:vAlign w:val="bottom"/>
+          </w:tcPr>
+          <w:p>
+            <w:pPr>
+              <w:rPr>
+                <w:rFonts w:asciiTheme="majorBidi" w:hAnsiTheme="majorBidi" w:cstheme="majorBidi"/>
+                <w:sz w:val="24"/>
+                <w:szCs w:val="24"/>
+              </w:rPr>
+            </w:pPr>
+            <w:r>
+              <w:rPr>
+                <w:rFonts w:ascii="Calibri" w:hAnsi="Calibri" w:cs="Calibri"/>
+                <w:color w:val="000000"/>
+              </w:rPr>
+              <w:t>Ginger</w:t>
+            </w:r>
+            <w:r>
+              <w:rPr>
+                <w:rFonts w:ascii="Calibri" w:hAnsi="Calibri" w:cs="Calibri"/>
+                <w:color w:val="000000"/>
+              </w:rPr>
+              <w:t xml:space="preserve"> (4)</w:t>
             </w:r>
           </w:p>
         </w:tc>
@@ -2482,23 +2635,29 @@
         <w:tc>
           <w:tcPr>
             <w:tcW w:w="1870" w:type="dxa"/>
-          </w:tcPr>
-          <w:p>
-            <w:pPr>
-              <w:jc w:val="center"/>
-              <w:rPr>
-                <w:rFonts w:asciiTheme="majorBidi" w:hAnsiTheme="majorBidi" w:cstheme="majorBidi"/>
-                <w:sz w:val="24"/>
-                <w:szCs w:val="24"/>
-              </w:rPr>
-            </w:pPr>
-            <w:r>
-              <w:rPr>
-                <w:rFonts w:asciiTheme="majorBidi" w:hAnsiTheme="majorBidi" w:cstheme="majorBidi"/>
-                <w:sz w:val="24"/>
-                <w:szCs w:val="24"/>
-              </w:rPr>
-              <w:t>5</w:t>
+            <w:vAlign w:val="bottom"/>
+          </w:tcPr>
+          <w:p>
+            <w:pPr>
+              <w:rPr>
+                <w:rFonts w:asciiTheme="majorBidi" w:hAnsiTheme="majorBidi" w:cstheme="majorBidi"/>
+                <w:sz w:val="24"/>
+                <w:szCs w:val="24"/>
+              </w:rPr>
+            </w:pPr>
+            <w:r>
+              <w:rPr>
+                <w:rFonts w:ascii="Calibri" w:hAnsi="Calibri" w:cs="Calibri"/>
+                <w:color w:val="000000"/>
+              </w:rPr>
+              <w:t>Grapefruit</w:t>
+            </w:r>
+            <w:r>
+              <w:rPr>
+                <w:rFonts w:ascii="Calibri" w:hAnsi="Calibri" w:cs="Calibri"/>
+                <w:color w:val="000000"/>
+              </w:rPr>
+              <w:t xml:space="preserve"> (5)</w:t>
             </w:r>
           </w:p>
         </w:tc>
@@ -2598,23 +2757,29 @@
         <w:tc>
           <w:tcPr>
             <w:tcW w:w="1870" w:type="dxa"/>
-          </w:tcPr>
-          <w:p>
-            <w:pPr>
-              <w:jc w:val="center"/>
-              <w:rPr>
-                <w:rFonts w:asciiTheme="majorBidi" w:hAnsiTheme="majorBidi" w:cstheme="majorBidi"/>
-                <w:sz w:val="24"/>
-                <w:szCs w:val="24"/>
-              </w:rPr>
-            </w:pPr>
-            <w:r>
-              <w:rPr>
-                <w:rFonts w:asciiTheme="majorBidi" w:hAnsiTheme="majorBidi" w:cstheme="majorBidi"/>
-                <w:sz w:val="24"/>
-                <w:szCs w:val="24"/>
-              </w:rPr>
-              <w:t>6</w:t>
+            <w:vAlign w:val="bottom"/>
+          </w:tcPr>
+          <w:p>
+            <w:pPr>
+              <w:rPr>
+                <w:rFonts w:asciiTheme="majorBidi" w:hAnsiTheme="majorBidi" w:cstheme="majorBidi"/>
+                <w:sz w:val="24"/>
+                <w:szCs w:val="24"/>
+              </w:rPr>
+            </w:pPr>
+            <w:r>
+              <w:rPr>
+                <w:rFonts w:ascii="Calibri" w:hAnsi="Calibri" w:cs="Calibri"/>
+                <w:color w:val="000000"/>
+              </w:rPr>
+              <w:t>Lemon</w:t>
+            </w:r>
+            <w:r>
+              <w:rPr>
+                <w:rFonts w:ascii="Calibri" w:hAnsi="Calibri" w:cs="Calibri"/>
+                <w:color w:val="000000"/>
+              </w:rPr>
+              <w:t xml:space="preserve"> (6)</w:t>
             </w:r>
           </w:p>
         </w:tc>
@@ -2714,23 +2879,29 @@
         <w:tc>
           <w:tcPr>
             <w:tcW w:w="1870" w:type="dxa"/>
-          </w:tcPr>
-          <w:p>
-            <w:pPr>
-              <w:jc w:val="center"/>
-              <w:rPr>
-                <w:rFonts w:asciiTheme="majorBidi" w:hAnsiTheme="majorBidi" w:cstheme="majorBidi"/>
-                <w:sz w:val="24"/>
-                <w:szCs w:val="24"/>
-              </w:rPr>
-            </w:pPr>
-            <w:r>
-              <w:rPr>
-                <w:rFonts w:asciiTheme="majorBidi" w:hAnsiTheme="majorBidi" w:cstheme="majorBidi"/>
-                <w:sz w:val="24"/>
-                <w:szCs w:val="24"/>
-              </w:rPr>
-              <w:t>7</w:t>
+            <w:vAlign w:val="bottom"/>
+          </w:tcPr>
+          <w:p>
+            <w:pPr>
+              <w:rPr>
+                <w:rFonts w:asciiTheme="majorBidi" w:hAnsiTheme="majorBidi" w:cstheme="majorBidi"/>
+                <w:sz w:val="24"/>
+                <w:szCs w:val="24"/>
+              </w:rPr>
+            </w:pPr>
+            <w:r>
+              <w:rPr>
+                <w:rFonts w:ascii="Calibri" w:hAnsi="Calibri" w:cs="Calibri"/>
+                <w:color w:val="000000"/>
+              </w:rPr>
+              <w:t>Lime</w:t>
+            </w:r>
+            <w:r>
+              <w:rPr>
+                <w:rFonts w:ascii="Calibri" w:hAnsi="Calibri" w:cs="Calibri"/>
+                <w:color w:val="000000"/>
+              </w:rPr>
+              <w:t xml:space="preserve"> (7)</w:t>
             </w:r>
           </w:p>
         </w:tc>
@@ -2830,23 +3001,29 @@
         <w:tc>
           <w:tcPr>
             <w:tcW w:w="1870" w:type="dxa"/>
-          </w:tcPr>
-          <w:p>
-            <w:pPr>
-              <w:jc w:val="center"/>
-              <w:rPr>
-                <w:rFonts w:asciiTheme="majorBidi" w:hAnsiTheme="majorBidi" w:cstheme="majorBidi"/>
-                <w:sz w:val="24"/>
-                <w:szCs w:val="24"/>
-              </w:rPr>
-            </w:pPr>
-            <w:r>
-              <w:rPr>
-                <w:rFonts w:asciiTheme="majorBidi" w:hAnsiTheme="majorBidi" w:cstheme="majorBidi"/>
-                <w:sz w:val="24"/>
-                <w:szCs w:val="24"/>
-              </w:rPr>
-              <w:t>8</w:t>
+            <w:vAlign w:val="bottom"/>
+          </w:tcPr>
+          <w:p>
+            <w:pPr>
+              <w:rPr>
+                <w:rFonts w:asciiTheme="majorBidi" w:hAnsiTheme="majorBidi" w:cstheme="majorBidi"/>
+                <w:sz w:val="24"/>
+                <w:szCs w:val="24"/>
+              </w:rPr>
+            </w:pPr>
+            <w:r>
+              <w:rPr>
+                <w:rFonts w:ascii="Calibri" w:hAnsi="Calibri" w:cs="Calibri"/>
+                <w:color w:val="000000"/>
+              </w:rPr>
+              <w:t>Mango</w:t>
+            </w:r>
+            <w:r>
+              <w:rPr>
+                <w:rFonts w:ascii="Calibri" w:hAnsi="Calibri" w:cs="Calibri"/>
+                <w:color w:val="000000"/>
+              </w:rPr>
+              <w:t xml:space="preserve"> (8)</w:t>
             </w:r>
           </w:p>
         </w:tc>
@@ -2946,23 +3123,29 @@
         <w:tc>
           <w:tcPr>
             <w:tcW w:w="1870" w:type="dxa"/>
-          </w:tcPr>
-          <w:p>
-            <w:pPr>
-              <w:jc w:val="center"/>
-              <w:rPr>
-                <w:rFonts w:asciiTheme="majorBidi" w:hAnsiTheme="majorBidi" w:cstheme="majorBidi"/>
-                <w:sz w:val="24"/>
-                <w:szCs w:val="24"/>
-              </w:rPr>
-            </w:pPr>
-            <w:r>
-              <w:rPr>
-                <w:rFonts w:asciiTheme="majorBidi" w:hAnsiTheme="majorBidi" w:cstheme="majorBidi"/>
-                <w:sz w:val="24"/>
-                <w:szCs w:val="24"/>
-              </w:rPr>
-              <w:t>9</w:t>
+            <w:vAlign w:val="bottom"/>
+          </w:tcPr>
+          <w:p>
+            <w:pPr>
+              <w:rPr>
+                <w:rFonts w:asciiTheme="majorBidi" w:hAnsiTheme="majorBidi" w:cstheme="majorBidi"/>
+                <w:sz w:val="24"/>
+                <w:szCs w:val="24"/>
+              </w:rPr>
+            </w:pPr>
+            <w:r>
+              <w:rPr>
+                <w:rFonts w:ascii="Calibri" w:hAnsi="Calibri" w:cs="Calibri"/>
+                <w:color w:val="000000"/>
+              </w:rPr>
+              <w:t>Orange</w:t>
+            </w:r>
+            <w:r>
+              <w:rPr>
+                <w:rFonts w:ascii="Calibri" w:hAnsi="Calibri" w:cs="Calibri"/>
+                <w:color w:val="000000"/>
+              </w:rPr>
+              <w:t xml:space="preserve"> (9)</w:t>
             </w:r>
           </w:p>
         </w:tc>
@@ -3062,23 +3245,29 @@
         <w:tc>
           <w:tcPr>
             <w:tcW w:w="1870" w:type="dxa"/>
-          </w:tcPr>
-          <w:p>
-            <w:pPr>
-              <w:jc w:val="center"/>
-              <w:rPr>
-                <w:rFonts w:asciiTheme="majorBidi" w:hAnsiTheme="majorBidi" w:cstheme="majorBidi"/>
-                <w:sz w:val="24"/>
-                <w:szCs w:val="24"/>
-              </w:rPr>
-            </w:pPr>
-            <w:r>
-              <w:rPr>
-                <w:rFonts w:asciiTheme="majorBidi" w:hAnsiTheme="majorBidi" w:cstheme="majorBidi"/>
-                <w:sz w:val="24"/>
-                <w:szCs w:val="24"/>
-              </w:rPr>
-              <w:t>10</w:t>
+            <w:vAlign w:val="bottom"/>
+          </w:tcPr>
+          <w:p>
+            <w:pPr>
+              <w:rPr>
+                <w:rFonts w:asciiTheme="majorBidi" w:hAnsiTheme="majorBidi" w:cstheme="majorBidi"/>
+                <w:sz w:val="24"/>
+                <w:szCs w:val="24"/>
+              </w:rPr>
+            </w:pPr>
+            <w:r>
+              <w:rPr>
+                <w:rFonts w:ascii="Calibri" w:hAnsi="Calibri" w:cs="Calibri"/>
+                <w:color w:val="000000"/>
+              </w:rPr>
+              <w:t>Strawberry</w:t>
+            </w:r>
+            <w:r>
+              <w:rPr>
+                <w:rFonts w:ascii="Calibri" w:hAnsi="Calibri" w:cs="Calibri"/>
+                <w:color w:val="000000"/>
+              </w:rPr>
+              <w:t xml:space="preserve"> (10)</w:t>
             </w:r>
           </w:p>
         </w:tc>
@@ -3178,23 +3367,29 @@
         <w:tc>
           <w:tcPr>
             <w:tcW w:w="1870" w:type="dxa"/>
-          </w:tcPr>
-          <w:p>
-            <w:pPr>
-              <w:jc w:val="center"/>
-              <w:rPr>
-                <w:rFonts w:asciiTheme="majorBidi" w:hAnsiTheme="majorBidi" w:cstheme="majorBidi"/>
-                <w:sz w:val="24"/>
-                <w:szCs w:val="24"/>
-              </w:rPr>
-            </w:pPr>
-            <w:r>
-              <w:rPr>
-                <w:rFonts w:asciiTheme="majorBidi" w:hAnsiTheme="majorBidi" w:cstheme="majorBidi"/>
-                <w:sz w:val="24"/>
-                <w:szCs w:val="24"/>
-              </w:rPr>
-              <w:t>11</w:t>
+            <w:vAlign w:val="bottom"/>
+          </w:tcPr>
+          <w:p>
+            <w:pPr>
+              <w:rPr>
+                <w:rFonts w:asciiTheme="majorBidi" w:hAnsiTheme="majorBidi" w:cstheme="majorBidi"/>
+                <w:sz w:val="24"/>
+                <w:szCs w:val="24"/>
+              </w:rPr>
+            </w:pPr>
+            <w:r>
+              <w:rPr>
+                <w:rFonts w:ascii="Calibri" w:hAnsi="Calibri" w:cs="Calibri"/>
+                <w:color w:val="000000"/>
+              </w:rPr>
+              <w:t>Tomato</w:t>
+            </w:r>
+            <w:r>
+              <w:rPr>
+                <w:rFonts w:ascii="Calibri" w:hAnsi="Calibri" w:cs="Calibri"/>
+                <w:color w:val="000000"/>
+              </w:rPr>
+              <w:t xml:space="preserve"> (11)</w:t>
             </w:r>
           </w:p>
         </w:tc>
@@ -3294,23 +3489,29 @@
         <w:tc>
           <w:tcPr>
             <w:tcW w:w="1870" w:type="dxa"/>
-          </w:tcPr>
-          <w:p>
-            <w:pPr>
-              <w:jc w:val="center"/>
-              <w:rPr>
-                <w:rFonts w:asciiTheme="majorBidi" w:hAnsiTheme="majorBidi" w:cstheme="majorBidi"/>
-                <w:sz w:val="24"/>
-                <w:szCs w:val="24"/>
-              </w:rPr>
-            </w:pPr>
-            <w:r>
-              <w:rPr>
-                <w:rFonts w:asciiTheme="majorBidi" w:hAnsiTheme="majorBidi" w:cstheme="majorBidi"/>
-                <w:sz w:val="24"/>
-                <w:szCs w:val="24"/>
-              </w:rPr>
-              <w:t>12</w:t>
+            <w:vAlign w:val="bottom"/>
+          </w:tcPr>
+          <w:p>
+            <w:pPr>
+              <w:rPr>
+                <w:rFonts w:asciiTheme="majorBidi" w:hAnsiTheme="majorBidi" w:cstheme="majorBidi"/>
+                <w:sz w:val="24"/>
+                <w:szCs w:val="24"/>
+              </w:rPr>
+            </w:pPr>
+            <w:r>
+              <w:rPr>
+                <w:rFonts w:ascii="Calibri" w:hAnsi="Calibri" w:cs="Calibri"/>
+                <w:color w:val="000000"/>
+              </w:rPr>
+              <w:t>Watermelon</w:t>
+            </w:r>
+            <w:r>
+              <w:rPr>
+                <w:rFonts w:ascii="Calibri" w:hAnsi="Calibri" w:cs="Calibri"/>
+                <w:color w:val="000000"/>
+              </w:rPr>
+              <w:t xml:space="preserve"> (12)</w:t>
             </w:r>
           </w:p>
         </w:tc>
@@ -3546,14 +3747,14 @@
     <w:p>
       <w:pPr>
         <w:pStyle w:val="Heading2"/>
-        <w:rPr>
-          <w:rFonts w:asciiTheme="majorBidi" w:hAnsiTheme="majorBidi"/>
-          <w:sz w:val="24"/>
-          <w:szCs w:val="24"/>
-        </w:rPr>
-      </w:pPr>
-      <w:r>
-        <w:lastRenderedPageBreak/>
+      </w:pPr>
+    </w:p>
+    <w:p>
+      <w:pPr>
+        <w:pStyle w:val="Heading2"/>
+        <w:spacing w:line="360" w:lineRule="auto"/>
+      </w:pPr>
+      <w:r>
         <w:t>Classifier trained with 10</w:t>
       </w:r>
       <w:r>
@@ -3563,6 +3764,3597 @@
         <w:t xml:space="preserve"> epochs</w:t>
       </w:r>
     </w:p>
+    <w:tbl>
+      <w:tblPr>
+        <w:tblStyle w:val="TableGrid"/>
+        <w:tblW w:w="0" w:type="auto"/>
+        <w:tblLook w:val="04A0" w:firstRow="1" w:lastRow="0" w:firstColumn="1" w:lastColumn="0" w:noHBand="0" w:noVBand="1"/>
+      </w:tblPr>
+      <w:tblGrid>
+        <w:gridCol w:w="1870"/>
+        <w:gridCol w:w="1870"/>
+        <w:gridCol w:w="1870"/>
+        <w:gridCol w:w="1870"/>
+        <w:gridCol w:w="1870"/>
+      </w:tblGrid>
+      <w:tr>
+        <w:tc>
+          <w:tcPr>
+            <w:tcW w:w="1870" w:type="dxa"/>
+          </w:tcPr>
+          <w:p>
+            <w:pPr>
+              <w:jc w:val="center"/>
+              <w:rPr>
+                <w:rFonts w:asciiTheme="majorBidi" w:hAnsiTheme="majorBidi" w:cstheme="majorBidi"/>
+                <w:sz w:val="24"/>
+                <w:szCs w:val="24"/>
+              </w:rPr>
+            </w:pPr>
+            <w:r>
+              <w:rPr>
+                <w:rFonts w:asciiTheme="majorBidi" w:hAnsiTheme="majorBidi" w:cstheme="majorBidi"/>
+                <w:sz w:val="24"/>
+                <w:szCs w:val="24"/>
+              </w:rPr>
+              <w:t>class</w:t>
+            </w:r>
+          </w:p>
+        </w:tc>
+        <w:tc>
+          <w:tcPr>
+            <w:tcW w:w="1870" w:type="dxa"/>
+          </w:tcPr>
+          <w:p>
+            <w:pPr>
+              <w:jc w:val="center"/>
+              <w:rPr>
+                <w:rFonts w:asciiTheme="majorBidi" w:hAnsiTheme="majorBidi" w:cstheme="majorBidi"/>
+                <w:sz w:val="24"/>
+                <w:szCs w:val="24"/>
+              </w:rPr>
+            </w:pPr>
+            <w:r>
+              <w:rPr>
+                <w:rFonts w:asciiTheme="majorBidi" w:hAnsiTheme="majorBidi" w:cstheme="majorBidi"/>
+                <w:sz w:val="24"/>
+                <w:szCs w:val="24"/>
+              </w:rPr>
+              <w:t>F1</w:t>
+            </w:r>
+          </w:p>
+        </w:tc>
+        <w:tc>
+          <w:tcPr>
+            <w:tcW w:w="1870" w:type="dxa"/>
+          </w:tcPr>
+          <w:p>
+            <w:pPr>
+              <w:jc w:val="center"/>
+              <w:rPr>
+                <w:rFonts w:asciiTheme="majorBidi" w:hAnsiTheme="majorBidi" w:cstheme="majorBidi"/>
+                <w:sz w:val="24"/>
+                <w:szCs w:val="24"/>
+              </w:rPr>
+            </w:pPr>
+            <w:r>
+              <w:rPr>
+                <w:rFonts w:asciiTheme="majorBidi" w:hAnsiTheme="majorBidi" w:cstheme="majorBidi"/>
+                <w:sz w:val="24"/>
+                <w:szCs w:val="24"/>
+              </w:rPr>
+              <w:t>Precision</w:t>
+            </w:r>
+          </w:p>
+        </w:tc>
+        <w:tc>
+          <w:tcPr>
+            <w:tcW w:w="1870" w:type="dxa"/>
+          </w:tcPr>
+          <w:p>
+            <w:pPr>
+              <w:jc w:val="center"/>
+              <w:rPr>
+                <w:rFonts w:asciiTheme="majorBidi" w:hAnsiTheme="majorBidi" w:cstheme="majorBidi"/>
+                <w:sz w:val="24"/>
+                <w:szCs w:val="24"/>
+              </w:rPr>
+            </w:pPr>
+            <w:r>
+              <w:rPr>
+                <w:rFonts w:asciiTheme="majorBidi" w:hAnsiTheme="majorBidi" w:cstheme="majorBidi"/>
+                <w:sz w:val="24"/>
+                <w:szCs w:val="24"/>
+              </w:rPr>
+              <w:t>Accuracy</w:t>
+            </w:r>
+          </w:p>
+        </w:tc>
+        <w:tc>
+          <w:tcPr>
+            <w:tcW w:w="1870" w:type="dxa"/>
+          </w:tcPr>
+          <w:p>
+            <w:pPr>
+              <w:jc w:val="center"/>
+              <w:rPr>
+                <w:rFonts w:asciiTheme="majorBidi" w:hAnsiTheme="majorBidi" w:cstheme="majorBidi"/>
+                <w:sz w:val="24"/>
+                <w:szCs w:val="24"/>
+              </w:rPr>
+            </w:pPr>
+            <w:r>
+              <w:rPr>
+                <w:rFonts w:asciiTheme="majorBidi" w:hAnsiTheme="majorBidi" w:cstheme="majorBidi"/>
+                <w:sz w:val="24"/>
+                <w:szCs w:val="24"/>
+              </w:rPr>
+              <w:t>Recall</w:t>
+            </w:r>
+          </w:p>
+        </w:tc>
+      </w:tr>
+      <w:tr>
+        <w:tc>
+          <w:tcPr>
+            <w:tcW w:w="1870" w:type="dxa"/>
+            <w:vAlign w:val="bottom"/>
+          </w:tcPr>
+          <w:p>
+            <w:pPr>
+              <w:rPr>
+                <w:rFonts w:asciiTheme="majorBidi" w:hAnsiTheme="majorBidi" w:cstheme="majorBidi"/>
+                <w:sz w:val="24"/>
+                <w:szCs w:val="24"/>
+              </w:rPr>
+            </w:pPr>
+            <w:r>
+              <w:rPr>
+                <w:rFonts w:ascii="Calibri" w:hAnsi="Calibri" w:cs="Calibri"/>
+                <w:color w:val="000000"/>
+              </w:rPr>
+              <w:t>Apple (0)</w:t>
+            </w:r>
+          </w:p>
+        </w:tc>
+        <w:tc>
+          <w:tcPr>
+            <w:tcW w:w="1870" w:type="dxa"/>
+            <w:vAlign w:val="bottom"/>
+          </w:tcPr>
+          <w:p>
+            <w:pPr>
+              <w:jc w:val="center"/>
+              <w:rPr>
+                <w:rFonts w:asciiTheme="majorBidi" w:hAnsiTheme="majorBidi" w:cstheme="majorBidi"/>
+                <w:sz w:val="24"/>
+                <w:szCs w:val="24"/>
+              </w:rPr>
+            </w:pPr>
+            <w:r>
+              <w:rPr>
+                <w:rFonts w:ascii="Calibri" w:hAnsi="Calibri" w:cs="Calibri"/>
+                <w:color w:val="000000"/>
+              </w:rPr>
+              <w:t>0.982</w:t>
+            </w:r>
+          </w:p>
+        </w:tc>
+        <w:tc>
+          <w:tcPr>
+            <w:tcW w:w="1870" w:type="dxa"/>
+            <w:vAlign w:val="bottom"/>
+          </w:tcPr>
+          <w:p>
+            <w:pPr>
+              <w:jc w:val="center"/>
+              <w:rPr>
+                <w:rFonts w:asciiTheme="majorBidi" w:hAnsiTheme="majorBidi" w:cstheme="majorBidi"/>
+                <w:sz w:val="24"/>
+                <w:szCs w:val="24"/>
+              </w:rPr>
+            </w:pPr>
+            <w:r>
+              <w:rPr>
+                <w:rFonts w:ascii="Calibri" w:hAnsi="Calibri" w:cs="Calibri"/>
+                <w:color w:val="000000"/>
+              </w:rPr>
+              <w:t>1.000</w:t>
+            </w:r>
+          </w:p>
+        </w:tc>
+        <w:tc>
+          <w:tcPr>
+            <w:tcW w:w="1870" w:type="dxa"/>
+            <w:vAlign w:val="bottom"/>
+          </w:tcPr>
+          <w:p>
+            <w:pPr>
+              <w:jc w:val="center"/>
+              <w:rPr>
+                <w:rFonts w:asciiTheme="majorBidi" w:hAnsiTheme="majorBidi" w:cstheme="majorBidi"/>
+                <w:sz w:val="24"/>
+                <w:szCs w:val="24"/>
+              </w:rPr>
+            </w:pPr>
+            <w:r>
+              <w:rPr>
+                <w:rFonts w:ascii="Calibri" w:hAnsi="Calibri" w:cs="Calibri"/>
+                <w:color w:val="000000"/>
+              </w:rPr>
+              <w:t>0.994</w:t>
+            </w:r>
+          </w:p>
+        </w:tc>
+        <w:tc>
+          <w:tcPr>
+            <w:tcW w:w="1870" w:type="dxa"/>
+            <w:vAlign w:val="bottom"/>
+          </w:tcPr>
+          <w:p>
+            <w:pPr>
+              <w:jc w:val="center"/>
+              <w:rPr>
+                <w:rFonts w:asciiTheme="majorBidi" w:hAnsiTheme="majorBidi" w:cstheme="majorBidi"/>
+                <w:sz w:val="24"/>
+                <w:szCs w:val="24"/>
+              </w:rPr>
+            </w:pPr>
+            <w:r>
+              <w:rPr>
+                <w:rFonts w:ascii="Calibri" w:hAnsi="Calibri" w:cs="Calibri"/>
+                <w:color w:val="000000"/>
+              </w:rPr>
+              <w:t>0.964</w:t>
+            </w:r>
+          </w:p>
+        </w:tc>
+      </w:tr>
+      <w:tr>
+        <w:tc>
+          <w:tcPr>
+            <w:tcW w:w="1870" w:type="dxa"/>
+            <w:vAlign w:val="bottom"/>
+          </w:tcPr>
+          <w:p>
+            <w:pPr>
+              <w:rPr>
+                <w:rFonts w:asciiTheme="majorBidi" w:hAnsiTheme="majorBidi" w:cstheme="majorBidi"/>
+                <w:sz w:val="24"/>
+                <w:szCs w:val="24"/>
+              </w:rPr>
+            </w:pPr>
+            <w:r>
+              <w:rPr>
+                <w:rFonts w:ascii="Calibri" w:hAnsi="Calibri" w:cs="Calibri"/>
+                <w:color w:val="000000"/>
+              </w:rPr>
+              <w:t>Banana (1)</w:t>
+            </w:r>
+          </w:p>
+        </w:tc>
+        <w:tc>
+          <w:tcPr>
+            <w:tcW w:w="1870" w:type="dxa"/>
+            <w:vAlign w:val="bottom"/>
+          </w:tcPr>
+          <w:p>
+            <w:pPr>
+              <w:jc w:val="center"/>
+              <w:rPr>
+                <w:rFonts w:asciiTheme="majorBidi" w:hAnsiTheme="majorBidi" w:cstheme="majorBidi"/>
+                <w:sz w:val="24"/>
+                <w:szCs w:val="24"/>
+              </w:rPr>
+            </w:pPr>
+            <w:r>
+              <w:rPr>
+                <w:rFonts w:ascii="Calibri" w:hAnsi="Calibri" w:cs="Calibri"/>
+                <w:color w:val="000000"/>
+              </w:rPr>
+              <w:t>0.980</w:t>
+            </w:r>
+          </w:p>
+        </w:tc>
+        <w:tc>
+          <w:tcPr>
+            <w:tcW w:w="1870" w:type="dxa"/>
+            <w:vAlign w:val="bottom"/>
+          </w:tcPr>
+          <w:p>
+            <w:pPr>
+              <w:jc w:val="center"/>
+              <w:rPr>
+                <w:rFonts w:asciiTheme="majorBidi" w:hAnsiTheme="majorBidi" w:cstheme="majorBidi"/>
+                <w:sz w:val="24"/>
+                <w:szCs w:val="24"/>
+              </w:rPr>
+            </w:pPr>
+            <w:r>
+              <w:rPr>
+                <w:rFonts w:ascii="Calibri" w:hAnsi="Calibri" w:cs="Calibri"/>
+                <w:color w:val="000000"/>
+              </w:rPr>
+              <w:t>0.960</w:t>
+            </w:r>
+          </w:p>
+        </w:tc>
+        <w:tc>
+          <w:tcPr>
+            <w:tcW w:w="1870" w:type="dxa"/>
+            <w:vAlign w:val="bottom"/>
+          </w:tcPr>
+          <w:p>
+            <w:pPr>
+              <w:jc w:val="center"/>
+              <w:rPr>
+                <w:rFonts w:asciiTheme="majorBidi" w:hAnsiTheme="majorBidi" w:cstheme="majorBidi"/>
+                <w:sz w:val="24"/>
+                <w:szCs w:val="24"/>
+              </w:rPr>
+            </w:pPr>
+            <w:r>
+              <w:rPr>
+                <w:rFonts w:ascii="Calibri" w:hAnsi="Calibri" w:cs="Calibri"/>
+                <w:color w:val="000000"/>
+              </w:rPr>
+              <w:t>0.994</w:t>
+            </w:r>
+          </w:p>
+        </w:tc>
+        <w:tc>
+          <w:tcPr>
+            <w:tcW w:w="1870" w:type="dxa"/>
+            <w:vAlign w:val="bottom"/>
+          </w:tcPr>
+          <w:p>
+            <w:pPr>
+              <w:jc w:val="center"/>
+              <w:rPr>
+                <w:rFonts w:asciiTheme="majorBidi" w:hAnsiTheme="majorBidi" w:cstheme="majorBidi"/>
+                <w:sz w:val="24"/>
+                <w:szCs w:val="24"/>
+              </w:rPr>
+            </w:pPr>
+            <w:r>
+              <w:rPr>
+                <w:rFonts w:ascii="Calibri" w:hAnsi="Calibri" w:cs="Calibri"/>
+                <w:color w:val="000000"/>
+              </w:rPr>
+              <w:t>1.000</w:t>
+            </w:r>
+          </w:p>
+        </w:tc>
+      </w:tr>
+      <w:tr>
+        <w:tc>
+          <w:tcPr>
+            <w:tcW w:w="1870" w:type="dxa"/>
+            <w:vAlign w:val="bottom"/>
+          </w:tcPr>
+          <w:p>
+            <w:pPr>
+              <w:rPr>
+                <w:rFonts w:asciiTheme="majorBidi" w:hAnsiTheme="majorBidi" w:cstheme="majorBidi"/>
+                <w:sz w:val="24"/>
+                <w:szCs w:val="24"/>
+              </w:rPr>
+            </w:pPr>
+            <w:r>
+              <w:rPr>
+                <w:rFonts w:ascii="Calibri" w:hAnsi="Calibri" w:cs="Calibri"/>
+                <w:color w:val="000000"/>
+              </w:rPr>
+              <w:t>Cherry (2)</w:t>
+            </w:r>
+          </w:p>
+        </w:tc>
+        <w:tc>
+          <w:tcPr>
+            <w:tcW w:w="1870" w:type="dxa"/>
+            <w:vAlign w:val="bottom"/>
+          </w:tcPr>
+          <w:p>
+            <w:pPr>
+              <w:jc w:val="center"/>
+              <w:rPr>
+                <w:rFonts w:asciiTheme="majorBidi" w:hAnsiTheme="majorBidi" w:cstheme="majorBidi"/>
+                <w:sz w:val="24"/>
+                <w:szCs w:val="24"/>
+              </w:rPr>
+            </w:pPr>
+            <w:r>
+              <w:rPr>
+                <w:rFonts w:ascii="Calibri" w:hAnsi="Calibri" w:cs="Calibri"/>
+                <w:color w:val="000000"/>
+              </w:rPr>
+              <w:t>0.963</w:t>
+            </w:r>
+          </w:p>
+        </w:tc>
+        <w:tc>
+          <w:tcPr>
+            <w:tcW w:w="1870" w:type="dxa"/>
+            <w:vAlign w:val="bottom"/>
+          </w:tcPr>
+          <w:p>
+            <w:pPr>
+              <w:jc w:val="center"/>
+              <w:rPr>
+                <w:rFonts w:asciiTheme="majorBidi" w:hAnsiTheme="majorBidi" w:cstheme="majorBidi"/>
+                <w:sz w:val="24"/>
+                <w:szCs w:val="24"/>
+              </w:rPr>
+            </w:pPr>
+            <w:r>
+              <w:rPr>
+                <w:rFonts w:ascii="Calibri" w:hAnsi="Calibri" w:cs="Calibri"/>
+                <w:color w:val="000000"/>
+              </w:rPr>
+              <w:t>0.929</w:t>
+            </w:r>
+          </w:p>
+        </w:tc>
+        <w:tc>
+          <w:tcPr>
+            <w:tcW w:w="1870" w:type="dxa"/>
+            <w:vAlign w:val="bottom"/>
+          </w:tcPr>
+          <w:p>
+            <w:pPr>
+              <w:jc w:val="center"/>
+              <w:rPr>
+                <w:rFonts w:asciiTheme="majorBidi" w:hAnsiTheme="majorBidi" w:cstheme="majorBidi"/>
+                <w:sz w:val="24"/>
+                <w:szCs w:val="24"/>
+              </w:rPr>
+            </w:pPr>
+            <w:r>
+              <w:rPr>
+                <w:rFonts w:ascii="Calibri" w:hAnsi="Calibri" w:cs="Calibri"/>
+                <w:color w:val="000000"/>
+              </w:rPr>
+              <w:t>0.994</w:t>
+            </w:r>
+          </w:p>
+        </w:tc>
+        <w:tc>
+          <w:tcPr>
+            <w:tcW w:w="1870" w:type="dxa"/>
+            <w:vAlign w:val="bottom"/>
+          </w:tcPr>
+          <w:p>
+            <w:pPr>
+              <w:jc w:val="center"/>
+              <w:rPr>
+                <w:rFonts w:asciiTheme="majorBidi" w:hAnsiTheme="majorBidi" w:cstheme="majorBidi"/>
+                <w:sz w:val="24"/>
+                <w:szCs w:val="24"/>
+              </w:rPr>
+            </w:pPr>
+            <w:r>
+              <w:rPr>
+                <w:rFonts w:ascii="Calibri" w:hAnsi="Calibri" w:cs="Calibri"/>
+                <w:color w:val="000000"/>
+              </w:rPr>
+              <w:t>1.000</w:t>
+            </w:r>
+          </w:p>
+        </w:tc>
+      </w:tr>
+      <w:tr>
+        <w:tc>
+          <w:tcPr>
+            <w:tcW w:w="1870" w:type="dxa"/>
+            <w:vAlign w:val="bottom"/>
+          </w:tcPr>
+          <w:p>
+            <w:pPr>
+              <w:rPr>
+                <w:rFonts w:asciiTheme="majorBidi" w:hAnsiTheme="majorBidi" w:cstheme="majorBidi"/>
+                <w:sz w:val="24"/>
+                <w:szCs w:val="24"/>
+              </w:rPr>
+            </w:pPr>
+            <w:r>
+              <w:rPr>
+                <w:rFonts w:ascii="Calibri" w:hAnsi="Calibri" w:cs="Calibri"/>
+                <w:color w:val="000000"/>
+              </w:rPr>
+              <w:t>Dates (3)</w:t>
+            </w:r>
+          </w:p>
+        </w:tc>
+        <w:tc>
+          <w:tcPr>
+            <w:tcW w:w="1870" w:type="dxa"/>
+            <w:vAlign w:val="bottom"/>
+          </w:tcPr>
+          <w:p>
+            <w:pPr>
+              <w:jc w:val="center"/>
+              <w:rPr>
+                <w:rFonts w:asciiTheme="majorBidi" w:hAnsiTheme="majorBidi" w:cstheme="majorBidi"/>
+                <w:sz w:val="24"/>
+                <w:szCs w:val="24"/>
+              </w:rPr>
+            </w:pPr>
+            <w:r>
+              <w:rPr>
+                <w:rFonts w:ascii="Calibri" w:hAnsi="Calibri" w:cs="Calibri"/>
+                <w:color w:val="000000"/>
+              </w:rPr>
+              <w:t>1.000</w:t>
+            </w:r>
+          </w:p>
+        </w:tc>
+        <w:tc>
+          <w:tcPr>
+            <w:tcW w:w="1870" w:type="dxa"/>
+            <w:vAlign w:val="bottom"/>
+          </w:tcPr>
+          <w:p>
+            <w:pPr>
+              <w:jc w:val="center"/>
+              <w:rPr>
+                <w:rFonts w:asciiTheme="majorBidi" w:hAnsiTheme="majorBidi" w:cstheme="majorBidi"/>
+                <w:sz w:val="24"/>
+                <w:szCs w:val="24"/>
+              </w:rPr>
+            </w:pPr>
+            <w:r>
+              <w:rPr>
+                <w:rFonts w:ascii="Calibri" w:hAnsi="Calibri" w:cs="Calibri"/>
+                <w:color w:val="000000"/>
+              </w:rPr>
+              <w:t>1.000</w:t>
+            </w:r>
+          </w:p>
+        </w:tc>
+        <w:tc>
+          <w:tcPr>
+            <w:tcW w:w="1870" w:type="dxa"/>
+            <w:vAlign w:val="bottom"/>
+          </w:tcPr>
+          <w:p>
+            <w:pPr>
+              <w:jc w:val="center"/>
+              <w:rPr>
+                <w:rFonts w:asciiTheme="majorBidi" w:hAnsiTheme="majorBidi" w:cstheme="majorBidi"/>
+                <w:sz w:val="24"/>
+                <w:szCs w:val="24"/>
+              </w:rPr>
+            </w:pPr>
+            <w:r>
+              <w:rPr>
+                <w:rFonts w:ascii="Calibri" w:hAnsi="Calibri" w:cs="Calibri"/>
+                <w:color w:val="000000"/>
+              </w:rPr>
+              <w:t>1.000</w:t>
+            </w:r>
+          </w:p>
+        </w:tc>
+        <w:tc>
+          <w:tcPr>
+            <w:tcW w:w="1870" w:type="dxa"/>
+            <w:vAlign w:val="bottom"/>
+          </w:tcPr>
+          <w:p>
+            <w:pPr>
+              <w:jc w:val="center"/>
+              <w:rPr>
+                <w:rFonts w:asciiTheme="majorBidi" w:hAnsiTheme="majorBidi" w:cstheme="majorBidi"/>
+                <w:sz w:val="24"/>
+                <w:szCs w:val="24"/>
+              </w:rPr>
+            </w:pPr>
+            <w:r>
+              <w:rPr>
+                <w:rFonts w:ascii="Calibri" w:hAnsi="Calibri" w:cs="Calibri"/>
+                <w:color w:val="000000"/>
+              </w:rPr>
+              <w:t>1.000</w:t>
+            </w:r>
+          </w:p>
+        </w:tc>
+      </w:tr>
+      <w:tr>
+        <w:tc>
+          <w:tcPr>
+            <w:tcW w:w="1870" w:type="dxa"/>
+            <w:vAlign w:val="bottom"/>
+          </w:tcPr>
+          <w:p>
+            <w:pPr>
+              <w:rPr>
+                <w:rFonts w:asciiTheme="majorBidi" w:hAnsiTheme="majorBidi" w:cstheme="majorBidi"/>
+                <w:sz w:val="24"/>
+                <w:szCs w:val="24"/>
+              </w:rPr>
+            </w:pPr>
+            <w:r>
+              <w:rPr>
+                <w:rFonts w:ascii="Calibri" w:hAnsi="Calibri" w:cs="Calibri"/>
+                <w:color w:val="000000"/>
+              </w:rPr>
+              <w:t>Ginger (4)</w:t>
+            </w:r>
+          </w:p>
+        </w:tc>
+        <w:tc>
+          <w:tcPr>
+            <w:tcW w:w="1870" w:type="dxa"/>
+            <w:vAlign w:val="bottom"/>
+          </w:tcPr>
+          <w:p>
+            <w:pPr>
+              <w:jc w:val="center"/>
+              <w:rPr>
+                <w:rFonts w:asciiTheme="majorBidi" w:hAnsiTheme="majorBidi" w:cstheme="majorBidi"/>
+                <w:sz w:val="24"/>
+                <w:szCs w:val="24"/>
+              </w:rPr>
+            </w:pPr>
+            <w:r>
+              <w:rPr>
+                <w:rFonts w:ascii="Calibri" w:hAnsi="Calibri" w:cs="Calibri"/>
+                <w:color w:val="000000"/>
+              </w:rPr>
+              <w:t>0.889</w:t>
+            </w:r>
+          </w:p>
+        </w:tc>
+        <w:tc>
+          <w:tcPr>
+            <w:tcW w:w="1870" w:type="dxa"/>
+            <w:vAlign w:val="bottom"/>
+          </w:tcPr>
+          <w:p>
+            <w:pPr>
+              <w:jc w:val="center"/>
+              <w:rPr>
+                <w:rFonts w:asciiTheme="majorBidi" w:hAnsiTheme="majorBidi" w:cstheme="majorBidi"/>
+                <w:sz w:val="24"/>
+                <w:szCs w:val="24"/>
+              </w:rPr>
+            </w:pPr>
+            <w:r>
+              <w:rPr>
+                <w:rFonts w:ascii="Calibri" w:hAnsi="Calibri" w:cs="Calibri"/>
+                <w:color w:val="000000"/>
+              </w:rPr>
+              <w:t>1.000</w:t>
+            </w:r>
+          </w:p>
+        </w:tc>
+        <w:tc>
+          <w:tcPr>
+            <w:tcW w:w="1870" w:type="dxa"/>
+            <w:vAlign w:val="bottom"/>
+          </w:tcPr>
+          <w:p>
+            <w:pPr>
+              <w:jc w:val="center"/>
+              <w:rPr>
+                <w:rFonts w:asciiTheme="majorBidi" w:hAnsiTheme="majorBidi" w:cstheme="majorBidi"/>
+                <w:sz w:val="24"/>
+                <w:szCs w:val="24"/>
+              </w:rPr>
+            </w:pPr>
+            <w:r>
+              <w:rPr>
+                <w:rFonts w:ascii="Calibri" w:hAnsi="Calibri" w:cs="Calibri"/>
+                <w:color w:val="000000"/>
+              </w:rPr>
+              <w:t>0.994</w:t>
+            </w:r>
+          </w:p>
+        </w:tc>
+        <w:tc>
+          <w:tcPr>
+            <w:tcW w:w="1870" w:type="dxa"/>
+            <w:vAlign w:val="bottom"/>
+          </w:tcPr>
+          <w:p>
+            <w:pPr>
+              <w:jc w:val="center"/>
+              <w:rPr>
+                <w:rFonts w:asciiTheme="majorBidi" w:hAnsiTheme="majorBidi" w:cstheme="majorBidi"/>
+                <w:sz w:val="24"/>
+                <w:szCs w:val="24"/>
+              </w:rPr>
+            </w:pPr>
+            <w:r>
+              <w:rPr>
+                <w:rFonts w:ascii="Calibri" w:hAnsi="Calibri" w:cs="Calibri"/>
+                <w:color w:val="000000"/>
+              </w:rPr>
+              <w:t>0.800</w:t>
+            </w:r>
+          </w:p>
+        </w:tc>
+      </w:tr>
+      <w:tr>
+        <w:tc>
+          <w:tcPr>
+            <w:tcW w:w="1870" w:type="dxa"/>
+            <w:vAlign w:val="bottom"/>
+          </w:tcPr>
+          <w:p>
+            <w:pPr>
+              <w:rPr>
+                <w:rFonts w:asciiTheme="majorBidi" w:hAnsiTheme="majorBidi" w:cstheme="majorBidi"/>
+                <w:sz w:val="24"/>
+                <w:szCs w:val="24"/>
+              </w:rPr>
+            </w:pPr>
+            <w:r>
+              <w:rPr>
+                <w:rFonts w:ascii="Calibri" w:hAnsi="Calibri" w:cs="Calibri"/>
+                <w:color w:val="000000"/>
+              </w:rPr>
+              <w:t>Grapefruit (5)</w:t>
+            </w:r>
+          </w:p>
+        </w:tc>
+        <w:tc>
+          <w:tcPr>
+            <w:tcW w:w="1870" w:type="dxa"/>
+            <w:vAlign w:val="bottom"/>
+          </w:tcPr>
+          <w:p>
+            <w:pPr>
+              <w:jc w:val="center"/>
+              <w:rPr>
+                <w:rFonts w:asciiTheme="majorBidi" w:hAnsiTheme="majorBidi" w:cstheme="majorBidi"/>
+                <w:sz w:val="24"/>
+                <w:szCs w:val="24"/>
+              </w:rPr>
+            </w:pPr>
+            <w:r>
+              <w:rPr>
+                <w:rFonts w:ascii="Calibri" w:hAnsi="Calibri" w:cs="Calibri"/>
+                <w:color w:val="000000"/>
+              </w:rPr>
+              <w:t>1.000</w:t>
+            </w:r>
+          </w:p>
+        </w:tc>
+        <w:tc>
+          <w:tcPr>
+            <w:tcW w:w="1870" w:type="dxa"/>
+            <w:vAlign w:val="bottom"/>
+          </w:tcPr>
+          <w:p>
+            <w:pPr>
+              <w:jc w:val="center"/>
+              <w:rPr>
+                <w:rFonts w:asciiTheme="majorBidi" w:hAnsiTheme="majorBidi" w:cstheme="majorBidi"/>
+                <w:sz w:val="24"/>
+                <w:szCs w:val="24"/>
+              </w:rPr>
+            </w:pPr>
+            <w:r>
+              <w:rPr>
+                <w:rFonts w:ascii="Calibri" w:hAnsi="Calibri" w:cs="Calibri"/>
+                <w:color w:val="000000"/>
+              </w:rPr>
+              <w:t>1.000</w:t>
+            </w:r>
+          </w:p>
+        </w:tc>
+        <w:tc>
+          <w:tcPr>
+            <w:tcW w:w="1870" w:type="dxa"/>
+            <w:vAlign w:val="bottom"/>
+          </w:tcPr>
+          <w:p>
+            <w:pPr>
+              <w:jc w:val="center"/>
+              <w:rPr>
+                <w:rFonts w:asciiTheme="majorBidi" w:hAnsiTheme="majorBidi" w:cstheme="majorBidi"/>
+                <w:sz w:val="24"/>
+                <w:szCs w:val="24"/>
+              </w:rPr>
+            </w:pPr>
+            <w:r>
+              <w:rPr>
+                <w:rFonts w:ascii="Calibri" w:hAnsi="Calibri" w:cs="Calibri"/>
+                <w:color w:val="000000"/>
+              </w:rPr>
+              <w:t>1.000</w:t>
+            </w:r>
+          </w:p>
+        </w:tc>
+        <w:tc>
+          <w:tcPr>
+            <w:tcW w:w="1870" w:type="dxa"/>
+            <w:vAlign w:val="bottom"/>
+          </w:tcPr>
+          <w:p>
+            <w:pPr>
+              <w:jc w:val="center"/>
+              <w:rPr>
+                <w:rFonts w:asciiTheme="majorBidi" w:hAnsiTheme="majorBidi" w:cstheme="majorBidi"/>
+                <w:sz w:val="24"/>
+                <w:szCs w:val="24"/>
+              </w:rPr>
+            </w:pPr>
+            <w:r>
+              <w:rPr>
+                <w:rFonts w:ascii="Calibri" w:hAnsi="Calibri" w:cs="Calibri"/>
+                <w:color w:val="000000"/>
+              </w:rPr>
+              <w:t>1.000</w:t>
+            </w:r>
+          </w:p>
+        </w:tc>
+      </w:tr>
+      <w:tr>
+        <w:tc>
+          <w:tcPr>
+            <w:tcW w:w="1870" w:type="dxa"/>
+            <w:vAlign w:val="bottom"/>
+          </w:tcPr>
+          <w:p>
+            <w:pPr>
+              <w:rPr>
+                <w:rFonts w:asciiTheme="majorBidi" w:hAnsiTheme="majorBidi" w:cstheme="majorBidi"/>
+                <w:sz w:val="24"/>
+                <w:szCs w:val="24"/>
+              </w:rPr>
+            </w:pPr>
+            <w:r>
+              <w:rPr>
+                <w:rFonts w:ascii="Calibri" w:hAnsi="Calibri" w:cs="Calibri"/>
+                <w:color w:val="000000"/>
+              </w:rPr>
+              <w:t>Lemon (6)</w:t>
+            </w:r>
+          </w:p>
+        </w:tc>
+        <w:tc>
+          <w:tcPr>
+            <w:tcW w:w="1870" w:type="dxa"/>
+            <w:vAlign w:val="bottom"/>
+          </w:tcPr>
+          <w:p>
+            <w:pPr>
+              <w:jc w:val="center"/>
+              <w:rPr>
+                <w:rFonts w:asciiTheme="majorBidi" w:hAnsiTheme="majorBidi" w:cstheme="majorBidi"/>
+                <w:sz w:val="24"/>
+                <w:szCs w:val="24"/>
+              </w:rPr>
+            </w:pPr>
+            <w:r>
+              <w:rPr>
+                <w:rFonts w:ascii="Calibri" w:hAnsi="Calibri" w:cs="Calibri"/>
+                <w:color w:val="000000"/>
+              </w:rPr>
+              <w:t>0.941</w:t>
+            </w:r>
+          </w:p>
+        </w:tc>
+        <w:tc>
+          <w:tcPr>
+            <w:tcW w:w="1870" w:type="dxa"/>
+            <w:vAlign w:val="bottom"/>
+          </w:tcPr>
+          <w:p>
+            <w:pPr>
+              <w:jc w:val="center"/>
+              <w:rPr>
+                <w:rFonts w:asciiTheme="majorBidi" w:hAnsiTheme="majorBidi" w:cstheme="majorBidi"/>
+                <w:sz w:val="24"/>
+                <w:szCs w:val="24"/>
+              </w:rPr>
+            </w:pPr>
+            <w:r>
+              <w:rPr>
+                <w:rFonts w:ascii="Calibri" w:hAnsi="Calibri" w:cs="Calibri"/>
+                <w:color w:val="000000"/>
+              </w:rPr>
+              <w:t>1.000</w:t>
+            </w:r>
+          </w:p>
+        </w:tc>
+        <w:tc>
+          <w:tcPr>
+            <w:tcW w:w="1870" w:type="dxa"/>
+            <w:vAlign w:val="bottom"/>
+          </w:tcPr>
+          <w:p>
+            <w:pPr>
+              <w:jc w:val="center"/>
+              <w:rPr>
+                <w:rFonts w:asciiTheme="majorBidi" w:hAnsiTheme="majorBidi" w:cstheme="majorBidi"/>
+                <w:sz w:val="24"/>
+                <w:szCs w:val="24"/>
+              </w:rPr>
+            </w:pPr>
+            <w:r>
+              <w:rPr>
+                <w:rFonts w:ascii="Calibri" w:hAnsi="Calibri" w:cs="Calibri"/>
+                <w:color w:val="000000"/>
+              </w:rPr>
+              <w:t>0.994</w:t>
+            </w:r>
+          </w:p>
+        </w:tc>
+        <w:tc>
+          <w:tcPr>
+            <w:tcW w:w="1870" w:type="dxa"/>
+            <w:vAlign w:val="bottom"/>
+          </w:tcPr>
+          <w:p>
+            <w:pPr>
+              <w:jc w:val="center"/>
+              <w:rPr>
+                <w:rFonts w:asciiTheme="majorBidi" w:hAnsiTheme="majorBidi" w:cstheme="majorBidi"/>
+                <w:sz w:val="24"/>
+                <w:szCs w:val="24"/>
+              </w:rPr>
+            </w:pPr>
+            <w:r>
+              <w:rPr>
+                <w:rFonts w:ascii="Calibri" w:hAnsi="Calibri" w:cs="Calibri"/>
+                <w:color w:val="000000"/>
+              </w:rPr>
+              <w:t>0.889</w:t>
+            </w:r>
+          </w:p>
+        </w:tc>
+      </w:tr>
+      <w:tr>
+        <w:tc>
+          <w:tcPr>
+            <w:tcW w:w="1870" w:type="dxa"/>
+            <w:vAlign w:val="bottom"/>
+          </w:tcPr>
+          <w:p>
+            <w:pPr>
+              <w:rPr>
+                <w:rFonts w:asciiTheme="majorBidi" w:hAnsiTheme="majorBidi" w:cstheme="majorBidi"/>
+                <w:sz w:val="24"/>
+                <w:szCs w:val="24"/>
+              </w:rPr>
+            </w:pPr>
+            <w:r>
+              <w:rPr>
+                <w:rFonts w:ascii="Calibri" w:hAnsi="Calibri" w:cs="Calibri"/>
+                <w:color w:val="000000"/>
+              </w:rPr>
+              <w:t>Lime (7)</w:t>
+            </w:r>
+          </w:p>
+        </w:tc>
+        <w:tc>
+          <w:tcPr>
+            <w:tcW w:w="1870" w:type="dxa"/>
+            <w:vAlign w:val="bottom"/>
+          </w:tcPr>
+          <w:p>
+            <w:pPr>
+              <w:jc w:val="center"/>
+              <w:rPr>
+                <w:rFonts w:asciiTheme="majorBidi" w:hAnsiTheme="majorBidi" w:cstheme="majorBidi"/>
+                <w:sz w:val="24"/>
+                <w:szCs w:val="24"/>
+              </w:rPr>
+            </w:pPr>
+            <w:r>
+              <w:rPr>
+                <w:rFonts w:ascii="Calibri" w:hAnsi="Calibri" w:cs="Calibri"/>
+                <w:color w:val="000000"/>
+              </w:rPr>
+              <w:t>1.000</w:t>
+            </w:r>
+          </w:p>
+        </w:tc>
+        <w:tc>
+          <w:tcPr>
+            <w:tcW w:w="1870" w:type="dxa"/>
+            <w:vAlign w:val="bottom"/>
+          </w:tcPr>
+          <w:p>
+            <w:pPr>
+              <w:jc w:val="center"/>
+              <w:rPr>
+                <w:rFonts w:asciiTheme="majorBidi" w:hAnsiTheme="majorBidi" w:cstheme="majorBidi"/>
+                <w:sz w:val="24"/>
+                <w:szCs w:val="24"/>
+              </w:rPr>
+            </w:pPr>
+            <w:r>
+              <w:rPr>
+                <w:rFonts w:ascii="Calibri" w:hAnsi="Calibri" w:cs="Calibri"/>
+                <w:color w:val="000000"/>
+              </w:rPr>
+              <w:t>1.000</w:t>
+            </w:r>
+          </w:p>
+        </w:tc>
+        <w:tc>
+          <w:tcPr>
+            <w:tcW w:w="1870" w:type="dxa"/>
+            <w:vAlign w:val="bottom"/>
+          </w:tcPr>
+          <w:p>
+            <w:pPr>
+              <w:jc w:val="center"/>
+              <w:rPr>
+                <w:rFonts w:asciiTheme="majorBidi" w:hAnsiTheme="majorBidi" w:cstheme="majorBidi"/>
+                <w:sz w:val="24"/>
+                <w:szCs w:val="24"/>
+              </w:rPr>
+            </w:pPr>
+            <w:r>
+              <w:rPr>
+                <w:rFonts w:ascii="Calibri" w:hAnsi="Calibri" w:cs="Calibri"/>
+                <w:color w:val="000000"/>
+              </w:rPr>
+              <w:t>1.000</w:t>
+            </w:r>
+          </w:p>
+        </w:tc>
+        <w:tc>
+          <w:tcPr>
+            <w:tcW w:w="1870" w:type="dxa"/>
+            <w:vAlign w:val="bottom"/>
+          </w:tcPr>
+          <w:p>
+            <w:pPr>
+              <w:jc w:val="center"/>
+              <w:rPr>
+                <w:rFonts w:asciiTheme="majorBidi" w:hAnsiTheme="majorBidi" w:cstheme="majorBidi"/>
+                <w:sz w:val="24"/>
+                <w:szCs w:val="24"/>
+              </w:rPr>
+            </w:pPr>
+            <w:r>
+              <w:rPr>
+                <w:rFonts w:ascii="Calibri" w:hAnsi="Calibri" w:cs="Calibri"/>
+                <w:color w:val="000000"/>
+              </w:rPr>
+              <w:t>1.000</w:t>
+            </w:r>
+          </w:p>
+        </w:tc>
+      </w:tr>
+      <w:tr>
+        <w:tc>
+          <w:tcPr>
+            <w:tcW w:w="1870" w:type="dxa"/>
+            <w:vAlign w:val="bottom"/>
+          </w:tcPr>
+          <w:p>
+            <w:pPr>
+              <w:rPr>
+                <w:rFonts w:asciiTheme="majorBidi" w:hAnsiTheme="majorBidi" w:cstheme="majorBidi"/>
+                <w:sz w:val="24"/>
+                <w:szCs w:val="24"/>
+              </w:rPr>
+            </w:pPr>
+            <w:r>
+              <w:rPr>
+                <w:rFonts w:ascii="Calibri" w:hAnsi="Calibri" w:cs="Calibri"/>
+                <w:color w:val="000000"/>
+              </w:rPr>
+              <w:t>Mango (8)</w:t>
+            </w:r>
+          </w:p>
+        </w:tc>
+        <w:tc>
+          <w:tcPr>
+            <w:tcW w:w="1870" w:type="dxa"/>
+            <w:vAlign w:val="bottom"/>
+          </w:tcPr>
+          <w:p>
+            <w:pPr>
+              <w:jc w:val="center"/>
+              <w:rPr>
+                <w:rFonts w:asciiTheme="majorBidi" w:hAnsiTheme="majorBidi" w:cstheme="majorBidi"/>
+                <w:sz w:val="24"/>
+                <w:szCs w:val="24"/>
+              </w:rPr>
+            </w:pPr>
+            <w:r>
+              <w:rPr>
+                <w:rFonts w:ascii="Calibri" w:hAnsi="Calibri" w:cs="Calibri"/>
+                <w:color w:val="000000"/>
+              </w:rPr>
+              <w:t>1.000</w:t>
+            </w:r>
+          </w:p>
+        </w:tc>
+        <w:tc>
+          <w:tcPr>
+            <w:tcW w:w="1870" w:type="dxa"/>
+            <w:vAlign w:val="bottom"/>
+          </w:tcPr>
+          <w:p>
+            <w:pPr>
+              <w:jc w:val="center"/>
+              <w:rPr>
+                <w:rFonts w:asciiTheme="majorBidi" w:hAnsiTheme="majorBidi" w:cstheme="majorBidi"/>
+                <w:sz w:val="24"/>
+                <w:szCs w:val="24"/>
+              </w:rPr>
+            </w:pPr>
+            <w:r>
+              <w:rPr>
+                <w:rFonts w:ascii="Calibri" w:hAnsi="Calibri" w:cs="Calibri"/>
+                <w:color w:val="000000"/>
+              </w:rPr>
+              <w:t>1.000</w:t>
+            </w:r>
+          </w:p>
+        </w:tc>
+        <w:tc>
+          <w:tcPr>
+            <w:tcW w:w="1870" w:type="dxa"/>
+            <w:vAlign w:val="bottom"/>
+          </w:tcPr>
+          <w:p>
+            <w:pPr>
+              <w:jc w:val="center"/>
+              <w:rPr>
+                <w:rFonts w:asciiTheme="majorBidi" w:hAnsiTheme="majorBidi" w:cstheme="majorBidi"/>
+                <w:sz w:val="24"/>
+                <w:szCs w:val="24"/>
+              </w:rPr>
+            </w:pPr>
+            <w:r>
+              <w:rPr>
+                <w:rFonts w:ascii="Calibri" w:hAnsi="Calibri" w:cs="Calibri"/>
+                <w:color w:val="000000"/>
+              </w:rPr>
+              <w:t>1.000</w:t>
+            </w:r>
+          </w:p>
+        </w:tc>
+        <w:tc>
+          <w:tcPr>
+            <w:tcW w:w="1870" w:type="dxa"/>
+            <w:vAlign w:val="bottom"/>
+          </w:tcPr>
+          <w:p>
+            <w:pPr>
+              <w:jc w:val="center"/>
+              <w:rPr>
+                <w:rFonts w:asciiTheme="majorBidi" w:hAnsiTheme="majorBidi" w:cstheme="majorBidi"/>
+                <w:sz w:val="24"/>
+                <w:szCs w:val="24"/>
+              </w:rPr>
+            </w:pPr>
+            <w:r>
+              <w:rPr>
+                <w:rFonts w:ascii="Calibri" w:hAnsi="Calibri" w:cs="Calibri"/>
+                <w:color w:val="000000"/>
+              </w:rPr>
+              <w:t>1.000</w:t>
+            </w:r>
+          </w:p>
+        </w:tc>
+      </w:tr>
+      <w:tr>
+        <w:tc>
+          <w:tcPr>
+            <w:tcW w:w="1870" w:type="dxa"/>
+            <w:vAlign w:val="bottom"/>
+          </w:tcPr>
+          <w:p>
+            <w:pPr>
+              <w:rPr>
+                <w:rFonts w:asciiTheme="majorBidi" w:hAnsiTheme="majorBidi" w:cstheme="majorBidi"/>
+                <w:sz w:val="24"/>
+                <w:szCs w:val="24"/>
+              </w:rPr>
+            </w:pPr>
+            <w:r>
+              <w:rPr>
+                <w:rFonts w:ascii="Calibri" w:hAnsi="Calibri" w:cs="Calibri"/>
+                <w:color w:val="000000"/>
+              </w:rPr>
+              <w:t>Orange (9)</w:t>
+            </w:r>
+          </w:p>
+        </w:tc>
+        <w:tc>
+          <w:tcPr>
+            <w:tcW w:w="1870" w:type="dxa"/>
+            <w:vAlign w:val="bottom"/>
+          </w:tcPr>
+          <w:p>
+            <w:pPr>
+              <w:jc w:val="center"/>
+              <w:rPr>
+                <w:rFonts w:asciiTheme="majorBidi" w:hAnsiTheme="majorBidi" w:cstheme="majorBidi"/>
+                <w:sz w:val="24"/>
+                <w:szCs w:val="24"/>
+              </w:rPr>
+            </w:pPr>
+            <w:r>
+              <w:rPr>
+                <w:rFonts w:ascii="Calibri" w:hAnsi="Calibri" w:cs="Calibri"/>
+                <w:color w:val="000000"/>
+              </w:rPr>
+              <w:t>0.941</w:t>
+            </w:r>
+          </w:p>
+        </w:tc>
+        <w:tc>
+          <w:tcPr>
+            <w:tcW w:w="1870" w:type="dxa"/>
+            <w:vAlign w:val="bottom"/>
+          </w:tcPr>
+          <w:p>
+            <w:pPr>
+              <w:jc w:val="center"/>
+              <w:rPr>
+                <w:rFonts w:asciiTheme="majorBidi" w:hAnsiTheme="majorBidi" w:cstheme="majorBidi"/>
+                <w:sz w:val="24"/>
+                <w:szCs w:val="24"/>
+              </w:rPr>
+            </w:pPr>
+            <w:r>
+              <w:rPr>
+                <w:rFonts w:ascii="Calibri" w:hAnsi="Calibri" w:cs="Calibri"/>
+                <w:color w:val="000000"/>
+              </w:rPr>
+              <w:t>0.889</w:t>
+            </w:r>
+          </w:p>
+        </w:tc>
+        <w:tc>
+          <w:tcPr>
+            <w:tcW w:w="1870" w:type="dxa"/>
+            <w:vAlign w:val="bottom"/>
+          </w:tcPr>
+          <w:p>
+            <w:pPr>
+              <w:jc w:val="center"/>
+              <w:rPr>
+                <w:rFonts w:asciiTheme="majorBidi" w:hAnsiTheme="majorBidi" w:cstheme="majorBidi"/>
+                <w:sz w:val="24"/>
+                <w:szCs w:val="24"/>
+              </w:rPr>
+            </w:pPr>
+            <w:r>
+              <w:rPr>
+                <w:rFonts w:ascii="Calibri" w:hAnsi="Calibri" w:cs="Calibri"/>
+                <w:color w:val="000000"/>
+              </w:rPr>
+              <w:t>0.994</w:t>
+            </w:r>
+          </w:p>
+        </w:tc>
+        <w:tc>
+          <w:tcPr>
+            <w:tcW w:w="1870" w:type="dxa"/>
+            <w:vAlign w:val="bottom"/>
+          </w:tcPr>
+          <w:p>
+            <w:pPr>
+              <w:jc w:val="center"/>
+              <w:rPr>
+                <w:rFonts w:asciiTheme="majorBidi" w:hAnsiTheme="majorBidi" w:cstheme="majorBidi"/>
+                <w:sz w:val="24"/>
+                <w:szCs w:val="24"/>
+              </w:rPr>
+            </w:pPr>
+            <w:r>
+              <w:rPr>
+                <w:rFonts w:ascii="Calibri" w:hAnsi="Calibri" w:cs="Calibri"/>
+                <w:color w:val="000000"/>
+              </w:rPr>
+              <w:t>1.000</w:t>
+            </w:r>
+          </w:p>
+        </w:tc>
+      </w:tr>
+      <w:tr>
+        <w:tc>
+          <w:tcPr>
+            <w:tcW w:w="1870" w:type="dxa"/>
+            <w:vAlign w:val="bottom"/>
+          </w:tcPr>
+          <w:p>
+            <w:pPr>
+              <w:rPr>
+                <w:rFonts w:asciiTheme="majorBidi" w:hAnsiTheme="majorBidi" w:cstheme="majorBidi"/>
+                <w:sz w:val="24"/>
+                <w:szCs w:val="24"/>
+              </w:rPr>
+            </w:pPr>
+            <w:r>
+              <w:rPr>
+                <w:rFonts w:ascii="Calibri" w:hAnsi="Calibri" w:cs="Calibri"/>
+                <w:color w:val="000000"/>
+              </w:rPr>
+              <w:t>Strawberry (10)</w:t>
+            </w:r>
+          </w:p>
+        </w:tc>
+        <w:tc>
+          <w:tcPr>
+            <w:tcW w:w="1870" w:type="dxa"/>
+            <w:vAlign w:val="bottom"/>
+          </w:tcPr>
+          <w:p>
+            <w:pPr>
+              <w:jc w:val="center"/>
+              <w:rPr>
+                <w:rFonts w:asciiTheme="majorBidi" w:hAnsiTheme="majorBidi" w:cstheme="majorBidi"/>
+                <w:sz w:val="24"/>
+                <w:szCs w:val="24"/>
+              </w:rPr>
+            </w:pPr>
+            <w:r>
+              <w:rPr>
+                <w:rFonts w:ascii="Calibri" w:hAnsi="Calibri" w:cs="Calibri"/>
+                <w:color w:val="000000"/>
+              </w:rPr>
+              <w:t>1.000</w:t>
+            </w:r>
+          </w:p>
+        </w:tc>
+        <w:tc>
+          <w:tcPr>
+            <w:tcW w:w="1870" w:type="dxa"/>
+            <w:vAlign w:val="bottom"/>
+          </w:tcPr>
+          <w:p>
+            <w:pPr>
+              <w:jc w:val="center"/>
+              <w:rPr>
+                <w:rFonts w:asciiTheme="majorBidi" w:hAnsiTheme="majorBidi" w:cstheme="majorBidi"/>
+                <w:sz w:val="24"/>
+                <w:szCs w:val="24"/>
+              </w:rPr>
+            </w:pPr>
+            <w:r>
+              <w:rPr>
+                <w:rFonts w:ascii="Calibri" w:hAnsi="Calibri" w:cs="Calibri"/>
+                <w:color w:val="000000"/>
+              </w:rPr>
+              <w:t>1.000</w:t>
+            </w:r>
+          </w:p>
+        </w:tc>
+        <w:tc>
+          <w:tcPr>
+            <w:tcW w:w="1870" w:type="dxa"/>
+            <w:vAlign w:val="bottom"/>
+          </w:tcPr>
+          <w:p>
+            <w:pPr>
+              <w:jc w:val="center"/>
+              <w:rPr>
+                <w:rFonts w:asciiTheme="majorBidi" w:hAnsiTheme="majorBidi" w:cstheme="majorBidi"/>
+                <w:sz w:val="24"/>
+                <w:szCs w:val="24"/>
+              </w:rPr>
+            </w:pPr>
+            <w:r>
+              <w:rPr>
+                <w:rFonts w:ascii="Calibri" w:hAnsi="Calibri" w:cs="Calibri"/>
+                <w:color w:val="000000"/>
+              </w:rPr>
+              <w:t>1.000</w:t>
+            </w:r>
+          </w:p>
+        </w:tc>
+        <w:tc>
+          <w:tcPr>
+            <w:tcW w:w="1870" w:type="dxa"/>
+            <w:vAlign w:val="bottom"/>
+          </w:tcPr>
+          <w:p>
+            <w:pPr>
+              <w:jc w:val="center"/>
+              <w:rPr>
+                <w:rFonts w:asciiTheme="majorBidi" w:hAnsiTheme="majorBidi" w:cstheme="majorBidi"/>
+                <w:sz w:val="24"/>
+                <w:szCs w:val="24"/>
+              </w:rPr>
+            </w:pPr>
+            <w:r>
+              <w:rPr>
+                <w:rFonts w:ascii="Calibri" w:hAnsi="Calibri" w:cs="Calibri"/>
+                <w:color w:val="000000"/>
+              </w:rPr>
+              <w:t>1.000</w:t>
+            </w:r>
+          </w:p>
+        </w:tc>
+      </w:tr>
+      <w:tr>
+        <w:tc>
+          <w:tcPr>
+            <w:tcW w:w="1870" w:type="dxa"/>
+            <w:vAlign w:val="bottom"/>
+          </w:tcPr>
+          <w:p>
+            <w:pPr>
+              <w:rPr>
+                <w:rFonts w:asciiTheme="majorBidi" w:hAnsiTheme="majorBidi" w:cstheme="majorBidi"/>
+                <w:sz w:val="24"/>
+                <w:szCs w:val="24"/>
+              </w:rPr>
+            </w:pPr>
+            <w:r>
+              <w:rPr>
+                <w:rFonts w:ascii="Calibri" w:hAnsi="Calibri" w:cs="Calibri"/>
+                <w:color w:val="000000"/>
+              </w:rPr>
+              <w:t>Tomato (11)</w:t>
+            </w:r>
+          </w:p>
+        </w:tc>
+        <w:tc>
+          <w:tcPr>
+            <w:tcW w:w="1870" w:type="dxa"/>
+            <w:vAlign w:val="bottom"/>
+          </w:tcPr>
+          <w:p>
+            <w:pPr>
+              <w:jc w:val="center"/>
+              <w:rPr>
+                <w:rFonts w:asciiTheme="majorBidi" w:hAnsiTheme="majorBidi" w:cstheme="majorBidi"/>
+                <w:sz w:val="24"/>
+                <w:szCs w:val="24"/>
+              </w:rPr>
+            </w:pPr>
+            <w:r>
+              <w:rPr>
+                <w:rFonts w:ascii="Calibri" w:hAnsi="Calibri" w:cs="Calibri"/>
+                <w:color w:val="000000"/>
+              </w:rPr>
+              <w:t>1.000</w:t>
+            </w:r>
+          </w:p>
+        </w:tc>
+        <w:tc>
+          <w:tcPr>
+            <w:tcW w:w="1870" w:type="dxa"/>
+            <w:vAlign w:val="bottom"/>
+          </w:tcPr>
+          <w:p>
+            <w:pPr>
+              <w:jc w:val="center"/>
+              <w:rPr>
+                <w:rFonts w:asciiTheme="majorBidi" w:hAnsiTheme="majorBidi" w:cstheme="majorBidi"/>
+                <w:sz w:val="24"/>
+                <w:szCs w:val="24"/>
+              </w:rPr>
+            </w:pPr>
+            <w:r>
+              <w:rPr>
+                <w:rFonts w:ascii="Calibri" w:hAnsi="Calibri" w:cs="Calibri"/>
+                <w:color w:val="000000"/>
+              </w:rPr>
+              <w:t>1.000</w:t>
+            </w:r>
+          </w:p>
+        </w:tc>
+        <w:tc>
+          <w:tcPr>
+            <w:tcW w:w="1870" w:type="dxa"/>
+            <w:vAlign w:val="bottom"/>
+          </w:tcPr>
+          <w:p>
+            <w:pPr>
+              <w:jc w:val="center"/>
+              <w:rPr>
+                <w:rFonts w:asciiTheme="majorBidi" w:hAnsiTheme="majorBidi" w:cstheme="majorBidi"/>
+                <w:sz w:val="24"/>
+                <w:szCs w:val="24"/>
+              </w:rPr>
+            </w:pPr>
+            <w:r>
+              <w:rPr>
+                <w:rFonts w:ascii="Calibri" w:hAnsi="Calibri" w:cs="Calibri"/>
+                <w:color w:val="000000"/>
+              </w:rPr>
+              <w:t>1.000</w:t>
+            </w:r>
+          </w:p>
+        </w:tc>
+        <w:tc>
+          <w:tcPr>
+            <w:tcW w:w="1870" w:type="dxa"/>
+            <w:vAlign w:val="bottom"/>
+          </w:tcPr>
+          <w:p>
+            <w:pPr>
+              <w:jc w:val="center"/>
+              <w:rPr>
+                <w:rFonts w:asciiTheme="majorBidi" w:hAnsiTheme="majorBidi" w:cstheme="majorBidi"/>
+                <w:sz w:val="24"/>
+                <w:szCs w:val="24"/>
+              </w:rPr>
+            </w:pPr>
+            <w:r>
+              <w:rPr>
+                <w:rFonts w:ascii="Calibri" w:hAnsi="Calibri" w:cs="Calibri"/>
+                <w:color w:val="000000"/>
+              </w:rPr>
+              <w:t>1.000</w:t>
+            </w:r>
+          </w:p>
+        </w:tc>
+      </w:tr>
+      <w:tr>
+        <w:tc>
+          <w:tcPr>
+            <w:tcW w:w="1870" w:type="dxa"/>
+            <w:vAlign w:val="bottom"/>
+          </w:tcPr>
+          <w:p>
+            <w:pPr>
+              <w:rPr>
+                <w:rFonts w:asciiTheme="majorBidi" w:hAnsiTheme="majorBidi" w:cstheme="majorBidi"/>
+                <w:sz w:val="24"/>
+                <w:szCs w:val="24"/>
+              </w:rPr>
+            </w:pPr>
+            <w:r>
+              <w:rPr>
+                <w:rFonts w:ascii="Calibri" w:hAnsi="Calibri" w:cs="Calibri"/>
+                <w:color w:val="000000"/>
+              </w:rPr>
+              <w:t>Watermelon (12)</w:t>
+            </w:r>
+          </w:p>
+        </w:tc>
+        <w:tc>
+          <w:tcPr>
+            <w:tcW w:w="1870" w:type="dxa"/>
+            <w:vAlign w:val="bottom"/>
+          </w:tcPr>
+          <w:p>
+            <w:pPr>
+              <w:jc w:val="center"/>
+              <w:rPr>
+                <w:rFonts w:asciiTheme="majorBidi" w:hAnsiTheme="majorBidi" w:cstheme="majorBidi"/>
+                <w:sz w:val="24"/>
+                <w:szCs w:val="24"/>
+              </w:rPr>
+            </w:pPr>
+            <w:r>
+              <w:rPr>
+                <w:rFonts w:ascii="Calibri" w:hAnsi="Calibri" w:cs="Calibri"/>
+                <w:color w:val="000000"/>
+              </w:rPr>
+              <w:t>1.000</w:t>
+            </w:r>
+          </w:p>
+        </w:tc>
+        <w:tc>
+          <w:tcPr>
+            <w:tcW w:w="1870" w:type="dxa"/>
+            <w:vAlign w:val="bottom"/>
+          </w:tcPr>
+          <w:p>
+            <w:pPr>
+              <w:jc w:val="center"/>
+              <w:rPr>
+                <w:rFonts w:asciiTheme="majorBidi" w:hAnsiTheme="majorBidi" w:cstheme="majorBidi"/>
+                <w:sz w:val="24"/>
+                <w:szCs w:val="24"/>
+              </w:rPr>
+            </w:pPr>
+            <w:r>
+              <w:rPr>
+                <w:rFonts w:ascii="Calibri" w:hAnsi="Calibri" w:cs="Calibri"/>
+                <w:color w:val="000000"/>
+              </w:rPr>
+              <w:t>1.000</w:t>
+            </w:r>
+          </w:p>
+        </w:tc>
+        <w:tc>
+          <w:tcPr>
+            <w:tcW w:w="1870" w:type="dxa"/>
+            <w:vAlign w:val="bottom"/>
+          </w:tcPr>
+          <w:p>
+            <w:pPr>
+              <w:jc w:val="center"/>
+              <w:rPr>
+                <w:rFonts w:asciiTheme="majorBidi" w:hAnsiTheme="majorBidi" w:cstheme="majorBidi"/>
+                <w:sz w:val="24"/>
+                <w:szCs w:val="24"/>
+              </w:rPr>
+            </w:pPr>
+            <w:r>
+              <w:rPr>
+                <w:rFonts w:ascii="Calibri" w:hAnsi="Calibri" w:cs="Calibri"/>
+                <w:color w:val="000000"/>
+              </w:rPr>
+              <w:t>1.000</w:t>
+            </w:r>
+          </w:p>
+        </w:tc>
+        <w:tc>
+          <w:tcPr>
+            <w:tcW w:w="1870" w:type="dxa"/>
+            <w:vAlign w:val="bottom"/>
+          </w:tcPr>
+          <w:p>
+            <w:pPr>
+              <w:jc w:val="center"/>
+              <w:rPr>
+                <w:rFonts w:asciiTheme="majorBidi" w:hAnsiTheme="majorBidi" w:cstheme="majorBidi"/>
+                <w:sz w:val="24"/>
+                <w:szCs w:val="24"/>
+              </w:rPr>
+            </w:pPr>
+            <w:r>
+              <w:rPr>
+                <w:rFonts w:ascii="Calibri" w:hAnsi="Calibri" w:cs="Calibri"/>
+                <w:color w:val="000000"/>
+              </w:rPr>
+              <w:t>1.000</w:t>
+            </w:r>
+          </w:p>
+        </w:tc>
+      </w:tr>
+      <w:tr>
+        <w:tc>
+          <w:tcPr>
+            <w:tcW w:w="1870" w:type="dxa"/>
+          </w:tcPr>
+          <w:p>
+            <w:pPr>
+              <w:jc w:val="center"/>
+              <w:rPr>
+                <w:rFonts w:asciiTheme="majorBidi" w:hAnsiTheme="majorBidi" w:cstheme="majorBidi"/>
+                <w:b/>
+                <w:bCs/>
+                <w:sz w:val="24"/>
+                <w:szCs w:val="24"/>
+              </w:rPr>
+            </w:pPr>
+            <w:r>
+              <w:rPr>
+                <w:rFonts w:asciiTheme="majorBidi" w:hAnsiTheme="majorBidi" w:cstheme="majorBidi"/>
+                <w:b/>
+                <w:bCs/>
+                <w:sz w:val="24"/>
+                <w:szCs w:val="24"/>
+              </w:rPr>
+              <w:t>Macro</w:t>
+            </w:r>
+          </w:p>
+        </w:tc>
+        <w:tc>
+          <w:tcPr>
+            <w:tcW w:w="1870" w:type="dxa"/>
+            <w:vAlign w:val="bottom"/>
+          </w:tcPr>
+          <w:p>
+            <w:pPr>
+              <w:jc w:val="center"/>
+              <w:rPr>
+                <w:rFonts w:ascii="Calibri" w:hAnsi="Calibri" w:cs="Calibri"/>
+                <w:b/>
+                <w:bCs/>
+                <w:color w:val="000000"/>
+              </w:rPr>
+            </w:pPr>
+            <w:r>
+              <w:rPr>
+                <w:rFonts w:ascii="Calibri" w:hAnsi="Calibri" w:cs="Calibri"/>
+                <w:b/>
+                <w:bCs/>
+                <w:color w:val="000000"/>
+              </w:rPr>
+              <w:t>0.97</w:t>
+            </w:r>
+            <w:r>
+              <w:rPr>
+                <w:rFonts w:ascii="Calibri" w:hAnsi="Calibri" w:cs="Calibri"/>
+                <w:b/>
+                <w:bCs/>
+                <w:color w:val="000000"/>
+              </w:rPr>
+              <w:t>7</w:t>
+            </w:r>
+          </w:p>
+        </w:tc>
+        <w:tc>
+          <w:tcPr>
+            <w:tcW w:w="1870" w:type="dxa"/>
+          </w:tcPr>
+          <w:p>
+            <w:pPr>
+              <w:jc w:val="center"/>
+              <w:rPr>
+                <w:rFonts w:asciiTheme="majorBidi" w:hAnsiTheme="majorBidi" w:cstheme="majorBidi"/>
+                <w:b/>
+                <w:bCs/>
+                <w:sz w:val="24"/>
+                <w:szCs w:val="24"/>
+              </w:rPr>
+            </w:pPr>
+            <w:r>
+              <w:rPr>
+                <w:rFonts w:asciiTheme="majorBidi" w:hAnsiTheme="majorBidi" w:cstheme="majorBidi"/>
+                <w:b/>
+                <w:bCs/>
+                <w:sz w:val="24"/>
+                <w:szCs w:val="24"/>
+              </w:rPr>
+              <w:t>0.982</w:t>
+            </w:r>
+          </w:p>
+        </w:tc>
+        <w:tc>
+          <w:tcPr>
+            <w:tcW w:w="1870" w:type="dxa"/>
+          </w:tcPr>
+          <w:p>
+            <w:pPr>
+              <w:jc w:val="center"/>
+              <w:rPr>
+                <w:rFonts w:asciiTheme="majorBidi" w:hAnsiTheme="majorBidi" w:cstheme="majorBidi"/>
+                <w:b/>
+                <w:bCs/>
+                <w:sz w:val="24"/>
+                <w:szCs w:val="24"/>
+              </w:rPr>
+            </w:pPr>
+            <w:r>
+              <w:rPr>
+                <w:rFonts w:asciiTheme="majorBidi" w:hAnsiTheme="majorBidi" w:cstheme="majorBidi"/>
+                <w:b/>
+                <w:bCs/>
+                <w:sz w:val="24"/>
+                <w:szCs w:val="24"/>
+              </w:rPr>
+              <w:t>0.997</w:t>
+            </w:r>
+          </w:p>
+        </w:tc>
+        <w:tc>
+          <w:tcPr>
+            <w:tcW w:w="1870" w:type="dxa"/>
+          </w:tcPr>
+          <w:p>
+            <w:pPr>
+              <w:jc w:val="center"/>
+              <w:rPr>
+                <w:rFonts w:asciiTheme="majorBidi" w:hAnsiTheme="majorBidi" w:cstheme="majorBidi"/>
+                <w:b/>
+                <w:bCs/>
+                <w:sz w:val="24"/>
+                <w:szCs w:val="24"/>
+              </w:rPr>
+            </w:pPr>
+            <w:r>
+              <w:rPr>
+                <w:rFonts w:asciiTheme="majorBidi" w:hAnsiTheme="majorBidi" w:cstheme="majorBidi"/>
+                <w:b/>
+                <w:bCs/>
+                <w:sz w:val="24"/>
+                <w:szCs w:val="24"/>
+              </w:rPr>
+              <w:t>0.973</w:t>
+            </w:r>
+          </w:p>
+        </w:tc>
+      </w:tr>
+    </w:tbl>
+    <w:p/>
+    <w:p>
+      <w:pPr>
+        <w:pStyle w:val="Heading2"/>
+        <w:spacing w:line="360" w:lineRule="auto"/>
+      </w:pPr>
+      <w:r>
+        <w:t>Classifier trained with 10</w:t>
+      </w:r>
+      <w:r>
+        <w:t>0</w:t>
+      </w:r>
+      <w:r>
+        <w:t>0</w:t>
+      </w:r>
+      <w:r>
+        <w:t xml:space="preserve"> epochs</w:t>
+      </w:r>
+    </w:p>
+    <w:tbl>
+      <w:tblPr>
+        <w:tblStyle w:val="TableGrid"/>
+        <w:tblW w:w="0" w:type="auto"/>
+        <w:tblLook w:val="04A0" w:firstRow="1" w:lastRow="0" w:firstColumn="1" w:lastColumn="0" w:noHBand="0" w:noVBand="1"/>
+      </w:tblPr>
+      <w:tblGrid>
+        <w:gridCol w:w="1870"/>
+        <w:gridCol w:w="1870"/>
+        <w:gridCol w:w="1870"/>
+        <w:gridCol w:w="1870"/>
+        <w:gridCol w:w="1870"/>
+      </w:tblGrid>
+      <w:tr>
+        <w:tc>
+          <w:tcPr>
+            <w:tcW w:w="1870" w:type="dxa"/>
+          </w:tcPr>
+          <w:p>
+            <w:pPr>
+              <w:jc w:val="center"/>
+              <w:rPr>
+                <w:rFonts w:asciiTheme="majorBidi" w:hAnsiTheme="majorBidi" w:cstheme="majorBidi"/>
+                <w:sz w:val="24"/>
+                <w:szCs w:val="24"/>
+              </w:rPr>
+            </w:pPr>
+            <w:r>
+              <w:rPr>
+                <w:rFonts w:asciiTheme="majorBidi" w:hAnsiTheme="majorBidi" w:cstheme="majorBidi"/>
+                <w:sz w:val="24"/>
+                <w:szCs w:val="24"/>
+              </w:rPr>
+              <w:t>class</w:t>
+            </w:r>
+          </w:p>
+        </w:tc>
+        <w:tc>
+          <w:tcPr>
+            <w:tcW w:w="1870" w:type="dxa"/>
+          </w:tcPr>
+          <w:p>
+            <w:pPr>
+              <w:jc w:val="center"/>
+              <w:rPr>
+                <w:rFonts w:asciiTheme="majorBidi" w:hAnsiTheme="majorBidi" w:cstheme="majorBidi"/>
+                <w:sz w:val="24"/>
+                <w:szCs w:val="24"/>
+              </w:rPr>
+            </w:pPr>
+            <w:r>
+              <w:rPr>
+                <w:rFonts w:asciiTheme="majorBidi" w:hAnsiTheme="majorBidi" w:cstheme="majorBidi"/>
+                <w:sz w:val="24"/>
+                <w:szCs w:val="24"/>
+              </w:rPr>
+              <w:t>F1</w:t>
+            </w:r>
+          </w:p>
+        </w:tc>
+        <w:tc>
+          <w:tcPr>
+            <w:tcW w:w="1870" w:type="dxa"/>
+          </w:tcPr>
+          <w:p>
+            <w:pPr>
+              <w:jc w:val="center"/>
+              <w:rPr>
+                <w:rFonts w:asciiTheme="majorBidi" w:hAnsiTheme="majorBidi" w:cstheme="majorBidi"/>
+                <w:sz w:val="24"/>
+                <w:szCs w:val="24"/>
+              </w:rPr>
+            </w:pPr>
+            <w:r>
+              <w:rPr>
+                <w:rFonts w:asciiTheme="majorBidi" w:hAnsiTheme="majorBidi" w:cstheme="majorBidi"/>
+                <w:sz w:val="24"/>
+                <w:szCs w:val="24"/>
+              </w:rPr>
+              <w:t>Precision</w:t>
+            </w:r>
+          </w:p>
+        </w:tc>
+        <w:tc>
+          <w:tcPr>
+            <w:tcW w:w="1870" w:type="dxa"/>
+          </w:tcPr>
+          <w:p>
+            <w:pPr>
+              <w:jc w:val="center"/>
+              <w:rPr>
+                <w:rFonts w:asciiTheme="majorBidi" w:hAnsiTheme="majorBidi" w:cstheme="majorBidi"/>
+                <w:sz w:val="24"/>
+                <w:szCs w:val="24"/>
+              </w:rPr>
+            </w:pPr>
+            <w:r>
+              <w:rPr>
+                <w:rFonts w:asciiTheme="majorBidi" w:hAnsiTheme="majorBidi" w:cstheme="majorBidi"/>
+                <w:sz w:val="24"/>
+                <w:szCs w:val="24"/>
+              </w:rPr>
+              <w:t>Accuracy</w:t>
+            </w:r>
+          </w:p>
+        </w:tc>
+        <w:tc>
+          <w:tcPr>
+            <w:tcW w:w="1870" w:type="dxa"/>
+          </w:tcPr>
+          <w:p>
+            <w:pPr>
+              <w:jc w:val="center"/>
+              <w:rPr>
+                <w:rFonts w:asciiTheme="majorBidi" w:hAnsiTheme="majorBidi" w:cstheme="majorBidi"/>
+                <w:sz w:val="24"/>
+                <w:szCs w:val="24"/>
+              </w:rPr>
+            </w:pPr>
+            <w:r>
+              <w:rPr>
+                <w:rFonts w:asciiTheme="majorBidi" w:hAnsiTheme="majorBidi" w:cstheme="majorBidi"/>
+                <w:sz w:val="24"/>
+                <w:szCs w:val="24"/>
+              </w:rPr>
+              <w:t>Recall</w:t>
+            </w:r>
+          </w:p>
+        </w:tc>
+      </w:tr>
+      <w:tr>
+        <w:tc>
+          <w:tcPr>
+            <w:tcW w:w="1870" w:type="dxa"/>
+            <w:vAlign w:val="bottom"/>
+          </w:tcPr>
+          <w:p>
+            <w:pPr>
+              <w:rPr>
+                <w:rFonts w:asciiTheme="majorBidi" w:hAnsiTheme="majorBidi" w:cstheme="majorBidi"/>
+                <w:sz w:val="24"/>
+                <w:szCs w:val="24"/>
+              </w:rPr>
+            </w:pPr>
+            <w:r>
+              <w:rPr>
+                <w:rFonts w:ascii="Calibri" w:hAnsi="Calibri" w:cs="Calibri"/>
+                <w:color w:val="000000"/>
+              </w:rPr>
+              <w:t>Apple (0)</w:t>
+            </w:r>
+          </w:p>
+        </w:tc>
+        <w:tc>
+          <w:tcPr>
+            <w:tcW w:w="1870" w:type="dxa"/>
+            <w:vAlign w:val="bottom"/>
+          </w:tcPr>
+          <w:p>
+            <w:pPr>
+              <w:jc w:val="center"/>
+              <w:rPr>
+                <w:rFonts w:asciiTheme="majorBidi" w:hAnsiTheme="majorBidi" w:cstheme="majorBidi"/>
+                <w:sz w:val="24"/>
+                <w:szCs w:val="24"/>
+              </w:rPr>
+            </w:pPr>
+            <w:r>
+              <w:rPr>
+                <w:rFonts w:ascii="Calibri" w:hAnsi="Calibri" w:cs="Calibri"/>
+                <w:color w:val="000000"/>
+              </w:rPr>
+              <w:t>0.967</w:t>
+            </w:r>
+          </w:p>
+        </w:tc>
+        <w:tc>
+          <w:tcPr>
+            <w:tcW w:w="1870" w:type="dxa"/>
+            <w:vAlign w:val="bottom"/>
+          </w:tcPr>
+          <w:p>
+            <w:pPr>
+              <w:jc w:val="center"/>
+              <w:rPr>
+                <w:rFonts w:asciiTheme="majorBidi" w:hAnsiTheme="majorBidi" w:cstheme="majorBidi"/>
+                <w:sz w:val="24"/>
+                <w:szCs w:val="24"/>
+              </w:rPr>
+            </w:pPr>
+            <w:r>
+              <w:rPr>
+                <w:rFonts w:ascii="Calibri" w:hAnsi="Calibri" w:cs="Calibri"/>
+                <w:color w:val="000000"/>
+              </w:rPr>
+              <w:t>1.000</w:t>
+            </w:r>
+          </w:p>
+        </w:tc>
+        <w:tc>
+          <w:tcPr>
+            <w:tcW w:w="1870" w:type="dxa"/>
+            <w:vAlign w:val="bottom"/>
+          </w:tcPr>
+          <w:p>
+            <w:pPr>
+              <w:jc w:val="center"/>
+              <w:rPr>
+                <w:rFonts w:asciiTheme="majorBidi" w:hAnsiTheme="majorBidi" w:cstheme="majorBidi"/>
+                <w:sz w:val="24"/>
+                <w:szCs w:val="24"/>
+              </w:rPr>
+            </w:pPr>
+            <w:r>
+              <w:rPr>
+                <w:rFonts w:ascii="Calibri" w:hAnsi="Calibri" w:cs="Calibri"/>
+                <w:color w:val="000000"/>
+              </w:rPr>
+              <w:t>0.988</w:t>
+            </w:r>
+          </w:p>
+        </w:tc>
+        <w:tc>
+          <w:tcPr>
+            <w:tcW w:w="1870" w:type="dxa"/>
+            <w:vAlign w:val="bottom"/>
+          </w:tcPr>
+          <w:p>
+            <w:pPr>
+              <w:jc w:val="center"/>
+              <w:rPr>
+                <w:rFonts w:asciiTheme="majorBidi" w:hAnsiTheme="majorBidi" w:cstheme="majorBidi"/>
+                <w:sz w:val="24"/>
+                <w:szCs w:val="24"/>
+              </w:rPr>
+            </w:pPr>
+            <w:r>
+              <w:rPr>
+                <w:rFonts w:ascii="Calibri" w:hAnsi="Calibri" w:cs="Calibri"/>
+                <w:color w:val="000000"/>
+              </w:rPr>
+              <w:t>0.935</w:t>
+            </w:r>
+          </w:p>
+        </w:tc>
+      </w:tr>
+      <w:tr>
+        <w:tc>
+          <w:tcPr>
+            <w:tcW w:w="1870" w:type="dxa"/>
+            <w:vAlign w:val="bottom"/>
+          </w:tcPr>
+          <w:p>
+            <w:pPr>
+              <w:rPr>
+                <w:rFonts w:asciiTheme="majorBidi" w:hAnsiTheme="majorBidi" w:cstheme="majorBidi"/>
+                <w:sz w:val="24"/>
+                <w:szCs w:val="24"/>
+              </w:rPr>
+            </w:pPr>
+            <w:r>
+              <w:rPr>
+                <w:rFonts w:ascii="Calibri" w:hAnsi="Calibri" w:cs="Calibri"/>
+                <w:color w:val="000000"/>
+              </w:rPr>
+              <w:t>Banana (1)</w:t>
+            </w:r>
+          </w:p>
+        </w:tc>
+        <w:tc>
+          <w:tcPr>
+            <w:tcW w:w="1870" w:type="dxa"/>
+            <w:vAlign w:val="bottom"/>
+          </w:tcPr>
+          <w:p>
+            <w:pPr>
+              <w:jc w:val="center"/>
+              <w:rPr>
+                <w:rFonts w:asciiTheme="majorBidi" w:hAnsiTheme="majorBidi" w:cstheme="majorBidi"/>
+                <w:sz w:val="24"/>
+                <w:szCs w:val="24"/>
+              </w:rPr>
+            </w:pPr>
+            <w:r>
+              <w:rPr>
+                <w:rFonts w:ascii="Calibri" w:hAnsi="Calibri" w:cs="Calibri"/>
+                <w:color w:val="000000"/>
+              </w:rPr>
+              <w:t>1.000</w:t>
+            </w:r>
+          </w:p>
+        </w:tc>
+        <w:tc>
+          <w:tcPr>
+            <w:tcW w:w="1870" w:type="dxa"/>
+            <w:vAlign w:val="bottom"/>
+          </w:tcPr>
+          <w:p>
+            <w:pPr>
+              <w:jc w:val="center"/>
+              <w:rPr>
+                <w:rFonts w:asciiTheme="majorBidi" w:hAnsiTheme="majorBidi" w:cstheme="majorBidi"/>
+                <w:sz w:val="24"/>
+                <w:szCs w:val="24"/>
+              </w:rPr>
+            </w:pPr>
+            <w:r>
+              <w:rPr>
+                <w:rFonts w:ascii="Calibri" w:hAnsi="Calibri" w:cs="Calibri"/>
+                <w:color w:val="000000"/>
+              </w:rPr>
+              <w:t>1.000</w:t>
+            </w:r>
+          </w:p>
+        </w:tc>
+        <w:tc>
+          <w:tcPr>
+            <w:tcW w:w="1870" w:type="dxa"/>
+            <w:vAlign w:val="bottom"/>
+          </w:tcPr>
+          <w:p>
+            <w:pPr>
+              <w:jc w:val="center"/>
+              <w:rPr>
+                <w:rFonts w:asciiTheme="majorBidi" w:hAnsiTheme="majorBidi" w:cstheme="majorBidi"/>
+                <w:sz w:val="24"/>
+                <w:szCs w:val="24"/>
+              </w:rPr>
+            </w:pPr>
+            <w:r>
+              <w:rPr>
+                <w:rFonts w:ascii="Calibri" w:hAnsi="Calibri" w:cs="Calibri"/>
+                <w:color w:val="000000"/>
+              </w:rPr>
+              <w:t>1.000</w:t>
+            </w:r>
+          </w:p>
+        </w:tc>
+        <w:tc>
+          <w:tcPr>
+            <w:tcW w:w="1870" w:type="dxa"/>
+            <w:vAlign w:val="bottom"/>
+          </w:tcPr>
+          <w:p>
+            <w:pPr>
+              <w:jc w:val="center"/>
+              <w:rPr>
+                <w:rFonts w:asciiTheme="majorBidi" w:hAnsiTheme="majorBidi" w:cstheme="majorBidi"/>
+                <w:sz w:val="24"/>
+                <w:szCs w:val="24"/>
+              </w:rPr>
+            </w:pPr>
+            <w:r>
+              <w:rPr>
+                <w:rFonts w:ascii="Calibri" w:hAnsi="Calibri" w:cs="Calibri"/>
+                <w:color w:val="000000"/>
+              </w:rPr>
+              <w:t>1.000</w:t>
+            </w:r>
+          </w:p>
+        </w:tc>
+      </w:tr>
+      <w:tr>
+        <w:tc>
+          <w:tcPr>
+            <w:tcW w:w="1870" w:type="dxa"/>
+            <w:vAlign w:val="bottom"/>
+          </w:tcPr>
+          <w:p>
+            <w:pPr>
+              <w:rPr>
+                <w:rFonts w:asciiTheme="majorBidi" w:hAnsiTheme="majorBidi" w:cstheme="majorBidi"/>
+                <w:sz w:val="24"/>
+                <w:szCs w:val="24"/>
+              </w:rPr>
+            </w:pPr>
+            <w:r>
+              <w:rPr>
+                <w:rFonts w:ascii="Calibri" w:hAnsi="Calibri" w:cs="Calibri"/>
+                <w:color w:val="000000"/>
+              </w:rPr>
+              <w:t>Cherry (2)</w:t>
+            </w:r>
+          </w:p>
+        </w:tc>
+        <w:tc>
+          <w:tcPr>
+            <w:tcW w:w="1870" w:type="dxa"/>
+            <w:vAlign w:val="bottom"/>
+          </w:tcPr>
+          <w:p>
+            <w:pPr>
+              <w:jc w:val="center"/>
+              <w:rPr>
+                <w:rFonts w:asciiTheme="majorBidi" w:hAnsiTheme="majorBidi" w:cstheme="majorBidi"/>
+                <w:sz w:val="24"/>
+                <w:szCs w:val="24"/>
+              </w:rPr>
+            </w:pPr>
+            <w:r>
+              <w:rPr>
+                <w:rFonts w:ascii="Calibri" w:hAnsi="Calibri" w:cs="Calibri"/>
+                <w:color w:val="000000"/>
+              </w:rPr>
+              <w:t>0.938</w:t>
+            </w:r>
+          </w:p>
+        </w:tc>
+        <w:tc>
+          <w:tcPr>
+            <w:tcW w:w="1870" w:type="dxa"/>
+            <w:vAlign w:val="bottom"/>
+          </w:tcPr>
+          <w:p>
+            <w:pPr>
+              <w:jc w:val="center"/>
+              <w:rPr>
+                <w:rFonts w:asciiTheme="majorBidi" w:hAnsiTheme="majorBidi" w:cstheme="majorBidi"/>
+                <w:sz w:val="24"/>
+                <w:szCs w:val="24"/>
+              </w:rPr>
+            </w:pPr>
+            <w:r>
+              <w:rPr>
+                <w:rFonts w:ascii="Calibri" w:hAnsi="Calibri" w:cs="Calibri"/>
+                <w:color w:val="000000"/>
+              </w:rPr>
+              <w:t>0.882</w:t>
+            </w:r>
+          </w:p>
+        </w:tc>
+        <w:tc>
+          <w:tcPr>
+            <w:tcW w:w="1870" w:type="dxa"/>
+            <w:vAlign w:val="bottom"/>
+          </w:tcPr>
+          <w:p>
+            <w:pPr>
+              <w:jc w:val="center"/>
+              <w:rPr>
+                <w:rFonts w:asciiTheme="majorBidi" w:hAnsiTheme="majorBidi" w:cstheme="majorBidi"/>
+                <w:sz w:val="24"/>
+                <w:szCs w:val="24"/>
+              </w:rPr>
+            </w:pPr>
+            <w:r>
+              <w:rPr>
+                <w:rFonts w:ascii="Calibri" w:hAnsi="Calibri" w:cs="Calibri"/>
+                <w:color w:val="000000"/>
+              </w:rPr>
+              <w:t>0.988</w:t>
+            </w:r>
+          </w:p>
+        </w:tc>
+        <w:tc>
+          <w:tcPr>
+            <w:tcW w:w="1870" w:type="dxa"/>
+            <w:vAlign w:val="bottom"/>
+          </w:tcPr>
+          <w:p>
+            <w:pPr>
+              <w:jc w:val="center"/>
+              <w:rPr>
+                <w:rFonts w:asciiTheme="majorBidi" w:hAnsiTheme="majorBidi" w:cstheme="majorBidi"/>
+                <w:sz w:val="24"/>
+                <w:szCs w:val="24"/>
+              </w:rPr>
+            </w:pPr>
+            <w:r>
+              <w:rPr>
+                <w:rFonts w:ascii="Calibri" w:hAnsi="Calibri" w:cs="Calibri"/>
+                <w:color w:val="000000"/>
+              </w:rPr>
+              <w:t>1.000</w:t>
+            </w:r>
+          </w:p>
+        </w:tc>
+      </w:tr>
+      <w:tr>
+        <w:tc>
+          <w:tcPr>
+            <w:tcW w:w="1870" w:type="dxa"/>
+            <w:vAlign w:val="bottom"/>
+          </w:tcPr>
+          <w:p>
+            <w:pPr>
+              <w:rPr>
+                <w:rFonts w:asciiTheme="majorBidi" w:hAnsiTheme="majorBidi" w:cstheme="majorBidi"/>
+                <w:sz w:val="24"/>
+                <w:szCs w:val="24"/>
+              </w:rPr>
+            </w:pPr>
+            <w:r>
+              <w:rPr>
+                <w:rFonts w:ascii="Calibri" w:hAnsi="Calibri" w:cs="Calibri"/>
+                <w:color w:val="000000"/>
+              </w:rPr>
+              <w:t>Dates (3)</w:t>
+            </w:r>
+          </w:p>
+        </w:tc>
+        <w:tc>
+          <w:tcPr>
+            <w:tcW w:w="1870" w:type="dxa"/>
+            <w:vAlign w:val="bottom"/>
+          </w:tcPr>
+          <w:p>
+            <w:pPr>
+              <w:jc w:val="center"/>
+              <w:rPr>
+                <w:rFonts w:asciiTheme="majorBidi" w:hAnsiTheme="majorBidi" w:cstheme="majorBidi"/>
+                <w:sz w:val="24"/>
+                <w:szCs w:val="24"/>
+              </w:rPr>
+            </w:pPr>
+            <w:r>
+              <w:rPr>
+                <w:rFonts w:ascii="Calibri" w:hAnsi="Calibri" w:cs="Calibri"/>
+                <w:color w:val="000000"/>
+              </w:rPr>
+              <w:t>0.700</w:t>
+            </w:r>
+          </w:p>
+        </w:tc>
+        <w:tc>
+          <w:tcPr>
+            <w:tcW w:w="1870" w:type="dxa"/>
+            <w:vAlign w:val="bottom"/>
+          </w:tcPr>
+          <w:p>
+            <w:pPr>
+              <w:jc w:val="center"/>
+              <w:rPr>
+                <w:rFonts w:asciiTheme="majorBidi" w:hAnsiTheme="majorBidi" w:cstheme="majorBidi"/>
+                <w:sz w:val="24"/>
+                <w:szCs w:val="24"/>
+              </w:rPr>
+            </w:pPr>
+            <w:r>
+              <w:rPr>
+                <w:rFonts w:ascii="Calibri" w:hAnsi="Calibri" w:cs="Calibri"/>
+                <w:color w:val="000000"/>
+              </w:rPr>
+              <w:t>1.000</w:t>
+            </w:r>
+          </w:p>
+        </w:tc>
+        <w:tc>
+          <w:tcPr>
+            <w:tcW w:w="1870" w:type="dxa"/>
+            <w:vAlign w:val="bottom"/>
+          </w:tcPr>
+          <w:p>
+            <w:pPr>
+              <w:jc w:val="center"/>
+              <w:rPr>
+                <w:rFonts w:asciiTheme="majorBidi" w:hAnsiTheme="majorBidi" w:cstheme="majorBidi"/>
+                <w:sz w:val="24"/>
+                <w:szCs w:val="24"/>
+              </w:rPr>
+            </w:pPr>
+            <w:r>
+              <w:rPr>
+                <w:rFonts w:ascii="Calibri" w:hAnsi="Calibri" w:cs="Calibri"/>
+                <w:color w:val="000000"/>
+              </w:rPr>
+              <w:t>0.963</w:t>
+            </w:r>
+          </w:p>
+        </w:tc>
+        <w:tc>
+          <w:tcPr>
+            <w:tcW w:w="1870" w:type="dxa"/>
+            <w:vAlign w:val="bottom"/>
+          </w:tcPr>
+          <w:p>
+            <w:pPr>
+              <w:jc w:val="center"/>
+              <w:rPr>
+                <w:rFonts w:asciiTheme="majorBidi" w:hAnsiTheme="majorBidi" w:cstheme="majorBidi"/>
+                <w:sz w:val="24"/>
+                <w:szCs w:val="24"/>
+              </w:rPr>
+            </w:pPr>
+            <w:r>
+              <w:rPr>
+                <w:rFonts w:ascii="Calibri" w:hAnsi="Calibri" w:cs="Calibri"/>
+                <w:color w:val="000000"/>
+              </w:rPr>
+              <w:t>0.538</w:t>
+            </w:r>
+          </w:p>
+        </w:tc>
+      </w:tr>
+      <w:tr>
+        <w:tc>
+          <w:tcPr>
+            <w:tcW w:w="1870" w:type="dxa"/>
+            <w:vAlign w:val="bottom"/>
+          </w:tcPr>
+          <w:p>
+            <w:pPr>
+              <w:rPr>
+                <w:rFonts w:asciiTheme="majorBidi" w:hAnsiTheme="majorBidi" w:cstheme="majorBidi"/>
+                <w:sz w:val="24"/>
+                <w:szCs w:val="24"/>
+              </w:rPr>
+            </w:pPr>
+            <w:r>
+              <w:rPr>
+                <w:rFonts w:ascii="Calibri" w:hAnsi="Calibri" w:cs="Calibri"/>
+                <w:color w:val="000000"/>
+              </w:rPr>
+              <w:t>Ginger (4)</w:t>
+            </w:r>
+          </w:p>
+        </w:tc>
+        <w:tc>
+          <w:tcPr>
+            <w:tcW w:w="1870" w:type="dxa"/>
+            <w:vAlign w:val="bottom"/>
+          </w:tcPr>
+          <w:p>
+            <w:pPr>
+              <w:jc w:val="center"/>
+              <w:rPr>
+                <w:rFonts w:asciiTheme="majorBidi" w:hAnsiTheme="majorBidi" w:cstheme="majorBidi"/>
+                <w:sz w:val="24"/>
+                <w:szCs w:val="24"/>
+              </w:rPr>
+            </w:pPr>
+            <w:r>
+              <w:rPr>
+                <w:rFonts w:ascii="Calibri" w:hAnsi="Calibri" w:cs="Calibri"/>
+                <w:color w:val="000000"/>
+              </w:rPr>
+              <w:t>0.625</w:t>
+            </w:r>
+          </w:p>
+        </w:tc>
+        <w:tc>
+          <w:tcPr>
+            <w:tcW w:w="1870" w:type="dxa"/>
+            <w:vAlign w:val="bottom"/>
+          </w:tcPr>
+          <w:p>
+            <w:pPr>
+              <w:jc w:val="center"/>
+              <w:rPr>
+                <w:rFonts w:asciiTheme="majorBidi" w:hAnsiTheme="majorBidi" w:cstheme="majorBidi"/>
+                <w:sz w:val="24"/>
+                <w:szCs w:val="24"/>
+              </w:rPr>
+            </w:pPr>
+            <w:r>
+              <w:rPr>
+                <w:rFonts w:ascii="Calibri" w:hAnsi="Calibri" w:cs="Calibri"/>
+                <w:color w:val="000000"/>
+              </w:rPr>
+              <w:t>0.455</w:t>
+            </w:r>
+          </w:p>
+        </w:tc>
+        <w:tc>
+          <w:tcPr>
+            <w:tcW w:w="1870" w:type="dxa"/>
+            <w:vAlign w:val="bottom"/>
+          </w:tcPr>
+          <w:p>
+            <w:pPr>
+              <w:jc w:val="center"/>
+              <w:rPr>
+                <w:rFonts w:asciiTheme="majorBidi" w:hAnsiTheme="majorBidi" w:cstheme="majorBidi"/>
+                <w:sz w:val="24"/>
+                <w:szCs w:val="24"/>
+              </w:rPr>
+            </w:pPr>
+            <w:r>
+              <w:rPr>
+                <w:rFonts w:ascii="Calibri" w:hAnsi="Calibri" w:cs="Calibri"/>
+                <w:color w:val="000000"/>
+              </w:rPr>
+              <w:t>0.963</w:t>
+            </w:r>
+          </w:p>
+        </w:tc>
+        <w:tc>
+          <w:tcPr>
+            <w:tcW w:w="1870" w:type="dxa"/>
+            <w:vAlign w:val="bottom"/>
+          </w:tcPr>
+          <w:p>
+            <w:pPr>
+              <w:jc w:val="center"/>
+              <w:rPr>
+                <w:rFonts w:asciiTheme="majorBidi" w:hAnsiTheme="majorBidi" w:cstheme="majorBidi"/>
+                <w:sz w:val="24"/>
+                <w:szCs w:val="24"/>
+              </w:rPr>
+            </w:pPr>
+            <w:r>
+              <w:rPr>
+                <w:rFonts w:ascii="Calibri" w:hAnsi="Calibri" w:cs="Calibri"/>
+                <w:color w:val="000000"/>
+              </w:rPr>
+              <w:t>1.000</w:t>
+            </w:r>
+          </w:p>
+        </w:tc>
+      </w:tr>
+      <w:tr>
+        <w:tc>
+          <w:tcPr>
+            <w:tcW w:w="1870" w:type="dxa"/>
+            <w:vAlign w:val="bottom"/>
+          </w:tcPr>
+          <w:p>
+            <w:pPr>
+              <w:rPr>
+                <w:rFonts w:asciiTheme="majorBidi" w:hAnsiTheme="majorBidi" w:cstheme="majorBidi"/>
+                <w:sz w:val="24"/>
+                <w:szCs w:val="24"/>
+              </w:rPr>
+            </w:pPr>
+            <w:r>
+              <w:rPr>
+                <w:rFonts w:ascii="Calibri" w:hAnsi="Calibri" w:cs="Calibri"/>
+                <w:color w:val="000000"/>
+              </w:rPr>
+              <w:t>Grapefruit (5)</w:t>
+            </w:r>
+          </w:p>
+        </w:tc>
+        <w:tc>
+          <w:tcPr>
+            <w:tcW w:w="1870" w:type="dxa"/>
+            <w:vAlign w:val="bottom"/>
+          </w:tcPr>
+          <w:p>
+            <w:pPr>
+              <w:jc w:val="center"/>
+              <w:rPr>
+                <w:rFonts w:asciiTheme="majorBidi" w:hAnsiTheme="majorBidi" w:cstheme="majorBidi"/>
+                <w:sz w:val="24"/>
+                <w:szCs w:val="24"/>
+              </w:rPr>
+            </w:pPr>
+            <w:r>
+              <w:rPr>
+                <w:rFonts w:ascii="Calibri" w:hAnsi="Calibri" w:cs="Calibri"/>
+                <w:color w:val="000000"/>
+              </w:rPr>
+              <w:t>1.000</w:t>
+            </w:r>
+          </w:p>
+        </w:tc>
+        <w:tc>
+          <w:tcPr>
+            <w:tcW w:w="1870" w:type="dxa"/>
+            <w:vAlign w:val="bottom"/>
+          </w:tcPr>
+          <w:p>
+            <w:pPr>
+              <w:jc w:val="center"/>
+              <w:rPr>
+                <w:rFonts w:asciiTheme="majorBidi" w:hAnsiTheme="majorBidi" w:cstheme="majorBidi"/>
+                <w:sz w:val="24"/>
+                <w:szCs w:val="24"/>
+              </w:rPr>
+            </w:pPr>
+            <w:r>
+              <w:rPr>
+                <w:rFonts w:ascii="Calibri" w:hAnsi="Calibri" w:cs="Calibri"/>
+                <w:color w:val="000000"/>
+              </w:rPr>
+              <w:t>1.000</w:t>
+            </w:r>
+          </w:p>
+        </w:tc>
+        <w:tc>
+          <w:tcPr>
+            <w:tcW w:w="1870" w:type="dxa"/>
+            <w:vAlign w:val="bottom"/>
+          </w:tcPr>
+          <w:p>
+            <w:pPr>
+              <w:jc w:val="center"/>
+              <w:rPr>
+                <w:rFonts w:asciiTheme="majorBidi" w:hAnsiTheme="majorBidi" w:cstheme="majorBidi"/>
+                <w:sz w:val="24"/>
+                <w:szCs w:val="24"/>
+              </w:rPr>
+            </w:pPr>
+            <w:r>
+              <w:rPr>
+                <w:rFonts w:ascii="Calibri" w:hAnsi="Calibri" w:cs="Calibri"/>
+                <w:color w:val="000000"/>
+              </w:rPr>
+              <w:t>1.000</w:t>
+            </w:r>
+          </w:p>
+        </w:tc>
+        <w:tc>
+          <w:tcPr>
+            <w:tcW w:w="1870" w:type="dxa"/>
+            <w:vAlign w:val="bottom"/>
+          </w:tcPr>
+          <w:p>
+            <w:pPr>
+              <w:jc w:val="center"/>
+              <w:rPr>
+                <w:rFonts w:asciiTheme="majorBidi" w:hAnsiTheme="majorBidi" w:cstheme="majorBidi"/>
+                <w:sz w:val="24"/>
+                <w:szCs w:val="24"/>
+              </w:rPr>
+            </w:pPr>
+            <w:r>
+              <w:rPr>
+                <w:rFonts w:ascii="Calibri" w:hAnsi="Calibri" w:cs="Calibri"/>
+                <w:color w:val="000000"/>
+              </w:rPr>
+              <w:t>1.000</w:t>
+            </w:r>
+          </w:p>
+        </w:tc>
+      </w:tr>
+      <w:tr>
+        <w:tc>
+          <w:tcPr>
+            <w:tcW w:w="1870" w:type="dxa"/>
+            <w:vAlign w:val="bottom"/>
+          </w:tcPr>
+          <w:p>
+            <w:pPr>
+              <w:rPr>
+                <w:rFonts w:asciiTheme="majorBidi" w:hAnsiTheme="majorBidi" w:cstheme="majorBidi"/>
+                <w:sz w:val="24"/>
+                <w:szCs w:val="24"/>
+              </w:rPr>
+            </w:pPr>
+            <w:r>
+              <w:rPr>
+                <w:rFonts w:ascii="Calibri" w:hAnsi="Calibri" w:cs="Calibri"/>
+                <w:color w:val="000000"/>
+              </w:rPr>
+              <w:t>Lemon (6)</w:t>
+            </w:r>
+          </w:p>
+        </w:tc>
+        <w:tc>
+          <w:tcPr>
+            <w:tcW w:w="1870" w:type="dxa"/>
+            <w:vAlign w:val="bottom"/>
+          </w:tcPr>
+          <w:p>
+            <w:pPr>
+              <w:jc w:val="center"/>
+              <w:rPr>
+                <w:rFonts w:asciiTheme="majorBidi" w:hAnsiTheme="majorBidi" w:cstheme="majorBidi"/>
+                <w:sz w:val="24"/>
+                <w:szCs w:val="24"/>
+              </w:rPr>
+            </w:pPr>
+            <w:r>
+              <w:rPr>
+                <w:rFonts w:ascii="Calibri" w:hAnsi="Calibri" w:cs="Calibri"/>
+                <w:color w:val="000000"/>
+              </w:rPr>
+              <w:t>0.957</w:t>
+            </w:r>
+          </w:p>
+        </w:tc>
+        <w:tc>
+          <w:tcPr>
+            <w:tcW w:w="1870" w:type="dxa"/>
+            <w:vAlign w:val="bottom"/>
+          </w:tcPr>
+          <w:p>
+            <w:pPr>
+              <w:jc w:val="center"/>
+              <w:rPr>
+                <w:rFonts w:asciiTheme="majorBidi" w:hAnsiTheme="majorBidi" w:cstheme="majorBidi"/>
+                <w:sz w:val="24"/>
+                <w:szCs w:val="24"/>
+              </w:rPr>
+            </w:pPr>
+            <w:r>
+              <w:rPr>
+                <w:rFonts w:ascii="Calibri" w:hAnsi="Calibri" w:cs="Calibri"/>
+                <w:color w:val="000000"/>
+              </w:rPr>
+              <w:t>1.000</w:t>
+            </w:r>
+          </w:p>
+        </w:tc>
+        <w:tc>
+          <w:tcPr>
+            <w:tcW w:w="1870" w:type="dxa"/>
+            <w:vAlign w:val="bottom"/>
+          </w:tcPr>
+          <w:p>
+            <w:pPr>
+              <w:jc w:val="center"/>
+              <w:rPr>
+                <w:rFonts w:asciiTheme="majorBidi" w:hAnsiTheme="majorBidi" w:cstheme="majorBidi"/>
+                <w:sz w:val="24"/>
+                <w:szCs w:val="24"/>
+              </w:rPr>
+            </w:pPr>
+            <w:r>
+              <w:rPr>
+                <w:rFonts w:ascii="Calibri" w:hAnsi="Calibri" w:cs="Calibri"/>
+                <w:color w:val="000000"/>
+              </w:rPr>
+              <w:t>0.994</w:t>
+            </w:r>
+          </w:p>
+        </w:tc>
+        <w:tc>
+          <w:tcPr>
+            <w:tcW w:w="1870" w:type="dxa"/>
+            <w:vAlign w:val="bottom"/>
+          </w:tcPr>
+          <w:p>
+            <w:pPr>
+              <w:jc w:val="center"/>
+              <w:rPr>
+                <w:rFonts w:asciiTheme="majorBidi" w:hAnsiTheme="majorBidi" w:cstheme="majorBidi"/>
+                <w:sz w:val="24"/>
+                <w:szCs w:val="24"/>
+              </w:rPr>
+            </w:pPr>
+            <w:r>
+              <w:rPr>
+                <w:rFonts w:ascii="Calibri" w:hAnsi="Calibri" w:cs="Calibri"/>
+                <w:color w:val="000000"/>
+              </w:rPr>
+              <w:t>0.917</w:t>
+            </w:r>
+          </w:p>
+        </w:tc>
+      </w:tr>
+      <w:tr>
+        <w:tc>
+          <w:tcPr>
+            <w:tcW w:w="1870" w:type="dxa"/>
+            <w:vAlign w:val="bottom"/>
+          </w:tcPr>
+          <w:p>
+            <w:pPr>
+              <w:rPr>
+                <w:rFonts w:asciiTheme="majorBidi" w:hAnsiTheme="majorBidi" w:cstheme="majorBidi"/>
+                <w:sz w:val="24"/>
+                <w:szCs w:val="24"/>
+              </w:rPr>
+            </w:pPr>
+            <w:r>
+              <w:rPr>
+                <w:rFonts w:ascii="Calibri" w:hAnsi="Calibri" w:cs="Calibri"/>
+                <w:color w:val="000000"/>
+              </w:rPr>
+              <w:lastRenderedPageBreak/>
+              <w:t>Lime (7)</w:t>
+            </w:r>
+          </w:p>
+        </w:tc>
+        <w:tc>
+          <w:tcPr>
+            <w:tcW w:w="1870" w:type="dxa"/>
+            <w:vAlign w:val="bottom"/>
+          </w:tcPr>
+          <w:p>
+            <w:pPr>
+              <w:jc w:val="center"/>
+              <w:rPr>
+                <w:rFonts w:asciiTheme="majorBidi" w:hAnsiTheme="majorBidi" w:cstheme="majorBidi"/>
+                <w:sz w:val="24"/>
+                <w:szCs w:val="24"/>
+              </w:rPr>
+            </w:pPr>
+            <w:r>
+              <w:rPr>
+                <w:rFonts w:ascii="Calibri" w:hAnsi="Calibri" w:cs="Calibri"/>
+                <w:color w:val="000000"/>
+              </w:rPr>
+              <w:t>1.000</w:t>
+            </w:r>
+          </w:p>
+        </w:tc>
+        <w:tc>
+          <w:tcPr>
+            <w:tcW w:w="1870" w:type="dxa"/>
+            <w:vAlign w:val="bottom"/>
+          </w:tcPr>
+          <w:p>
+            <w:pPr>
+              <w:jc w:val="center"/>
+              <w:rPr>
+                <w:rFonts w:asciiTheme="majorBidi" w:hAnsiTheme="majorBidi" w:cstheme="majorBidi"/>
+                <w:sz w:val="24"/>
+                <w:szCs w:val="24"/>
+              </w:rPr>
+            </w:pPr>
+            <w:r>
+              <w:rPr>
+                <w:rFonts w:ascii="Calibri" w:hAnsi="Calibri" w:cs="Calibri"/>
+                <w:color w:val="000000"/>
+              </w:rPr>
+              <w:t>1.000</w:t>
+            </w:r>
+          </w:p>
+        </w:tc>
+        <w:tc>
+          <w:tcPr>
+            <w:tcW w:w="1870" w:type="dxa"/>
+            <w:vAlign w:val="bottom"/>
+          </w:tcPr>
+          <w:p>
+            <w:pPr>
+              <w:jc w:val="center"/>
+              <w:rPr>
+                <w:rFonts w:asciiTheme="majorBidi" w:hAnsiTheme="majorBidi" w:cstheme="majorBidi"/>
+                <w:sz w:val="24"/>
+                <w:szCs w:val="24"/>
+              </w:rPr>
+            </w:pPr>
+            <w:r>
+              <w:rPr>
+                <w:rFonts w:ascii="Calibri" w:hAnsi="Calibri" w:cs="Calibri"/>
+                <w:color w:val="000000"/>
+              </w:rPr>
+              <w:t>1.000</w:t>
+            </w:r>
+          </w:p>
+        </w:tc>
+        <w:tc>
+          <w:tcPr>
+            <w:tcW w:w="1870" w:type="dxa"/>
+            <w:vAlign w:val="bottom"/>
+          </w:tcPr>
+          <w:p>
+            <w:pPr>
+              <w:jc w:val="center"/>
+              <w:rPr>
+                <w:rFonts w:asciiTheme="majorBidi" w:hAnsiTheme="majorBidi" w:cstheme="majorBidi"/>
+                <w:sz w:val="24"/>
+                <w:szCs w:val="24"/>
+              </w:rPr>
+            </w:pPr>
+            <w:r>
+              <w:rPr>
+                <w:rFonts w:ascii="Calibri" w:hAnsi="Calibri" w:cs="Calibri"/>
+                <w:color w:val="000000"/>
+              </w:rPr>
+              <w:t>1.000</w:t>
+            </w:r>
+          </w:p>
+        </w:tc>
+      </w:tr>
+      <w:tr>
+        <w:tc>
+          <w:tcPr>
+            <w:tcW w:w="1870" w:type="dxa"/>
+            <w:vAlign w:val="bottom"/>
+          </w:tcPr>
+          <w:p>
+            <w:pPr>
+              <w:rPr>
+                <w:rFonts w:asciiTheme="majorBidi" w:hAnsiTheme="majorBidi" w:cstheme="majorBidi"/>
+                <w:sz w:val="24"/>
+                <w:szCs w:val="24"/>
+              </w:rPr>
+            </w:pPr>
+            <w:r>
+              <w:rPr>
+                <w:rFonts w:ascii="Calibri" w:hAnsi="Calibri" w:cs="Calibri"/>
+                <w:color w:val="000000"/>
+              </w:rPr>
+              <w:t>Mango (8)</w:t>
+            </w:r>
+          </w:p>
+        </w:tc>
+        <w:tc>
+          <w:tcPr>
+            <w:tcW w:w="1870" w:type="dxa"/>
+            <w:vAlign w:val="bottom"/>
+          </w:tcPr>
+          <w:p>
+            <w:pPr>
+              <w:jc w:val="center"/>
+              <w:rPr>
+                <w:rFonts w:asciiTheme="majorBidi" w:hAnsiTheme="majorBidi" w:cstheme="majorBidi"/>
+                <w:sz w:val="24"/>
+                <w:szCs w:val="24"/>
+              </w:rPr>
+            </w:pPr>
+            <w:r>
+              <w:rPr>
+                <w:rFonts w:ascii="Calibri" w:hAnsi="Calibri" w:cs="Calibri"/>
+                <w:color w:val="000000"/>
+              </w:rPr>
+              <w:t>1.000</w:t>
+            </w:r>
+          </w:p>
+        </w:tc>
+        <w:tc>
+          <w:tcPr>
+            <w:tcW w:w="1870" w:type="dxa"/>
+            <w:vAlign w:val="bottom"/>
+          </w:tcPr>
+          <w:p>
+            <w:pPr>
+              <w:jc w:val="center"/>
+              <w:rPr>
+                <w:rFonts w:asciiTheme="majorBidi" w:hAnsiTheme="majorBidi" w:cstheme="majorBidi"/>
+                <w:sz w:val="24"/>
+                <w:szCs w:val="24"/>
+              </w:rPr>
+            </w:pPr>
+            <w:r>
+              <w:rPr>
+                <w:rFonts w:ascii="Calibri" w:hAnsi="Calibri" w:cs="Calibri"/>
+                <w:color w:val="000000"/>
+              </w:rPr>
+              <w:t>1.000</w:t>
+            </w:r>
+          </w:p>
+        </w:tc>
+        <w:tc>
+          <w:tcPr>
+            <w:tcW w:w="1870" w:type="dxa"/>
+            <w:vAlign w:val="bottom"/>
+          </w:tcPr>
+          <w:p>
+            <w:pPr>
+              <w:jc w:val="center"/>
+              <w:rPr>
+                <w:rFonts w:asciiTheme="majorBidi" w:hAnsiTheme="majorBidi" w:cstheme="majorBidi"/>
+                <w:sz w:val="24"/>
+                <w:szCs w:val="24"/>
+              </w:rPr>
+            </w:pPr>
+            <w:r>
+              <w:rPr>
+                <w:rFonts w:ascii="Calibri" w:hAnsi="Calibri" w:cs="Calibri"/>
+                <w:color w:val="000000"/>
+              </w:rPr>
+              <w:t>1.000</w:t>
+            </w:r>
+          </w:p>
+        </w:tc>
+        <w:tc>
+          <w:tcPr>
+            <w:tcW w:w="1870" w:type="dxa"/>
+            <w:vAlign w:val="bottom"/>
+          </w:tcPr>
+          <w:p>
+            <w:pPr>
+              <w:jc w:val="center"/>
+              <w:rPr>
+                <w:rFonts w:asciiTheme="majorBidi" w:hAnsiTheme="majorBidi" w:cstheme="majorBidi"/>
+                <w:sz w:val="24"/>
+                <w:szCs w:val="24"/>
+              </w:rPr>
+            </w:pPr>
+            <w:r>
+              <w:rPr>
+                <w:rFonts w:ascii="Calibri" w:hAnsi="Calibri" w:cs="Calibri"/>
+                <w:color w:val="000000"/>
+              </w:rPr>
+              <w:t>1.000</w:t>
+            </w:r>
+          </w:p>
+        </w:tc>
+      </w:tr>
+      <w:tr>
+        <w:tc>
+          <w:tcPr>
+            <w:tcW w:w="1870" w:type="dxa"/>
+            <w:vAlign w:val="bottom"/>
+          </w:tcPr>
+          <w:p>
+            <w:pPr>
+              <w:rPr>
+                <w:rFonts w:asciiTheme="majorBidi" w:hAnsiTheme="majorBidi" w:cstheme="majorBidi"/>
+                <w:sz w:val="24"/>
+                <w:szCs w:val="24"/>
+              </w:rPr>
+            </w:pPr>
+            <w:r>
+              <w:rPr>
+                <w:rFonts w:ascii="Calibri" w:hAnsi="Calibri" w:cs="Calibri"/>
+                <w:color w:val="000000"/>
+              </w:rPr>
+              <w:t>Orange (9)</w:t>
+            </w:r>
+          </w:p>
+        </w:tc>
+        <w:tc>
+          <w:tcPr>
+            <w:tcW w:w="1870" w:type="dxa"/>
+            <w:vAlign w:val="bottom"/>
+          </w:tcPr>
+          <w:p>
+            <w:pPr>
+              <w:jc w:val="center"/>
+              <w:rPr>
+                <w:rFonts w:asciiTheme="majorBidi" w:hAnsiTheme="majorBidi" w:cstheme="majorBidi"/>
+                <w:sz w:val="24"/>
+                <w:szCs w:val="24"/>
+              </w:rPr>
+            </w:pPr>
+            <w:r>
+              <w:rPr>
+                <w:rFonts w:ascii="Calibri" w:hAnsi="Calibri" w:cs="Calibri"/>
+                <w:color w:val="000000"/>
+              </w:rPr>
+              <w:t>0.933</w:t>
+            </w:r>
+          </w:p>
+        </w:tc>
+        <w:tc>
+          <w:tcPr>
+            <w:tcW w:w="1870" w:type="dxa"/>
+            <w:vAlign w:val="bottom"/>
+          </w:tcPr>
+          <w:p>
+            <w:pPr>
+              <w:jc w:val="center"/>
+              <w:rPr>
+                <w:rFonts w:asciiTheme="majorBidi" w:hAnsiTheme="majorBidi" w:cstheme="majorBidi"/>
+                <w:sz w:val="24"/>
+                <w:szCs w:val="24"/>
+              </w:rPr>
+            </w:pPr>
+            <w:r>
+              <w:rPr>
+                <w:rFonts w:ascii="Calibri" w:hAnsi="Calibri" w:cs="Calibri"/>
+                <w:color w:val="000000"/>
+              </w:rPr>
+              <w:t>0.875</w:t>
+            </w:r>
+          </w:p>
+        </w:tc>
+        <w:tc>
+          <w:tcPr>
+            <w:tcW w:w="1870" w:type="dxa"/>
+            <w:vAlign w:val="bottom"/>
+          </w:tcPr>
+          <w:p>
+            <w:pPr>
+              <w:jc w:val="center"/>
+              <w:rPr>
+                <w:rFonts w:asciiTheme="majorBidi" w:hAnsiTheme="majorBidi" w:cstheme="majorBidi"/>
+                <w:sz w:val="24"/>
+                <w:szCs w:val="24"/>
+              </w:rPr>
+            </w:pPr>
+            <w:r>
+              <w:rPr>
+                <w:rFonts w:ascii="Calibri" w:hAnsi="Calibri" w:cs="Calibri"/>
+                <w:color w:val="000000"/>
+              </w:rPr>
+              <w:t>0.994</w:t>
+            </w:r>
+          </w:p>
+        </w:tc>
+        <w:tc>
+          <w:tcPr>
+            <w:tcW w:w="1870" w:type="dxa"/>
+            <w:vAlign w:val="bottom"/>
+          </w:tcPr>
+          <w:p>
+            <w:pPr>
+              <w:jc w:val="center"/>
+              <w:rPr>
+                <w:rFonts w:asciiTheme="majorBidi" w:hAnsiTheme="majorBidi" w:cstheme="majorBidi"/>
+                <w:sz w:val="24"/>
+                <w:szCs w:val="24"/>
+              </w:rPr>
+            </w:pPr>
+            <w:r>
+              <w:rPr>
+                <w:rFonts w:ascii="Calibri" w:hAnsi="Calibri" w:cs="Calibri"/>
+                <w:color w:val="000000"/>
+              </w:rPr>
+              <w:t>1.000</w:t>
+            </w:r>
+          </w:p>
+        </w:tc>
+      </w:tr>
+      <w:tr>
+        <w:tc>
+          <w:tcPr>
+            <w:tcW w:w="1870" w:type="dxa"/>
+            <w:vAlign w:val="bottom"/>
+          </w:tcPr>
+          <w:p>
+            <w:pPr>
+              <w:rPr>
+                <w:rFonts w:asciiTheme="majorBidi" w:hAnsiTheme="majorBidi" w:cstheme="majorBidi"/>
+                <w:sz w:val="24"/>
+                <w:szCs w:val="24"/>
+              </w:rPr>
+            </w:pPr>
+            <w:r>
+              <w:rPr>
+                <w:rFonts w:ascii="Calibri" w:hAnsi="Calibri" w:cs="Calibri"/>
+                <w:color w:val="000000"/>
+              </w:rPr>
+              <w:t>Strawberry (10)</w:t>
+            </w:r>
+          </w:p>
+        </w:tc>
+        <w:tc>
+          <w:tcPr>
+            <w:tcW w:w="1870" w:type="dxa"/>
+            <w:vAlign w:val="bottom"/>
+          </w:tcPr>
+          <w:p>
+            <w:pPr>
+              <w:jc w:val="center"/>
+              <w:rPr>
+                <w:rFonts w:asciiTheme="majorBidi" w:hAnsiTheme="majorBidi" w:cstheme="majorBidi"/>
+                <w:sz w:val="24"/>
+                <w:szCs w:val="24"/>
+              </w:rPr>
+            </w:pPr>
+            <w:r>
+              <w:rPr>
+                <w:rFonts w:ascii="Calibri" w:hAnsi="Calibri" w:cs="Calibri"/>
+                <w:color w:val="000000"/>
+              </w:rPr>
+              <w:t>1.000</w:t>
+            </w:r>
+          </w:p>
+        </w:tc>
+        <w:tc>
+          <w:tcPr>
+            <w:tcW w:w="1870" w:type="dxa"/>
+            <w:vAlign w:val="bottom"/>
+          </w:tcPr>
+          <w:p>
+            <w:pPr>
+              <w:jc w:val="center"/>
+              <w:rPr>
+                <w:rFonts w:asciiTheme="majorBidi" w:hAnsiTheme="majorBidi" w:cstheme="majorBidi"/>
+                <w:sz w:val="24"/>
+                <w:szCs w:val="24"/>
+              </w:rPr>
+            </w:pPr>
+            <w:r>
+              <w:rPr>
+                <w:rFonts w:ascii="Calibri" w:hAnsi="Calibri" w:cs="Calibri"/>
+                <w:color w:val="000000"/>
+              </w:rPr>
+              <w:t>1.000</w:t>
+            </w:r>
+          </w:p>
+        </w:tc>
+        <w:tc>
+          <w:tcPr>
+            <w:tcW w:w="1870" w:type="dxa"/>
+            <w:vAlign w:val="bottom"/>
+          </w:tcPr>
+          <w:p>
+            <w:pPr>
+              <w:jc w:val="center"/>
+              <w:rPr>
+                <w:rFonts w:asciiTheme="majorBidi" w:hAnsiTheme="majorBidi" w:cstheme="majorBidi"/>
+                <w:sz w:val="24"/>
+                <w:szCs w:val="24"/>
+              </w:rPr>
+            </w:pPr>
+            <w:r>
+              <w:rPr>
+                <w:rFonts w:ascii="Calibri" w:hAnsi="Calibri" w:cs="Calibri"/>
+                <w:color w:val="000000"/>
+              </w:rPr>
+              <w:t>1.000</w:t>
+            </w:r>
+          </w:p>
+        </w:tc>
+        <w:tc>
+          <w:tcPr>
+            <w:tcW w:w="1870" w:type="dxa"/>
+            <w:vAlign w:val="bottom"/>
+          </w:tcPr>
+          <w:p>
+            <w:pPr>
+              <w:jc w:val="center"/>
+              <w:rPr>
+                <w:rFonts w:asciiTheme="majorBidi" w:hAnsiTheme="majorBidi" w:cstheme="majorBidi"/>
+                <w:sz w:val="24"/>
+                <w:szCs w:val="24"/>
+              </w:rPr>
+            </w:pPr>
+            <w:r>
+              <w:rPr>
+                <w:rFonts w:ascii="Calibri" w:hAnsi="Calibri" w:cs="Calibri"/>
+                <w:color w:val="000000"/>
+              </w:rPr>
+              <w:t>1.000</w:t>
+            </w:r>
+          </w:p>
+        </w:tc>
+      </w:tr>
+      <w:tr>
+        <w:tc>
+          <w:tcPr>
+            <w:tcW w:w="1870" w:type="dxa"/>
+            <w:vAlign w:val="bottom"/>
+          </w:tcPr>
+          <w:p>
+            <w:pPr>
+              <w:rPr>
+                <w:rFonts w:asciiTheme="majorBidi" w:hAnsiTheme="majorBidi" w:cstheme="majorBidi"/>
+                <w:sz w:val="24"/>
+                <w:szCs w:val="24"/>
+              </w:rPr>
+            </w:pPr>
+            <w:r>
+              <w:rPr>
+                <w:rFonts w:ascii="Calibri" w:hAnsi="Calibri" w:cs="Calibri"/>
+                <w:color w:val="000000"/>
+              </w:rPr>
+              <w:t>Tomato (11)</w:t>
+            </w:r>
+          </w:p>
+        </w:tc>
+        <w:tc>
+          <w:tcPr>
+            <w:tcW w:w="1870" w:type="dxa"/>
+            <w:vAlign w:val="bottom"/>
+          </w:tcPr>
+          <w:p>
+            <w:pPr>
+              <w:jc w:val="center"/>
+              <w:rPr>
+                <w:rFonts w:asciiTheme="majorBidi" w:hAnsiTheme="majorBidi" w:cstheme="majorBidi"/>
+                <w:sz w:val="24"/>
+                <w:szCs w:val="24"/>
+              </w:rPr>
+            </w:pPr>
+            <w:r>
+              <w:rPr>
+                <w:rFonts w:ascii="Calibri" w:hAnsi="Calibri" w:cs="Calibri"/>
+                <w:color w:val="000000"/>
+              </w:rPr>
+              <w:t>1.000</w:t>
+            </w:r>
+          </w:p>
+        </w:tc>
+        <w:tc>
+          <w:tcPr>
+            <w:tcW w:w="1870" w:type="dxa"/>
+            <w:vAlign w:val="bottom"/>
+          </w:tcPr>
+          <w:p>
+            <w:pPr>
+              <w:jc w:val="center"/>
+              <w:rPr>
+                <w:rFonts w:asciiTheme="majorBidi" w:hAnsiTheme="majorBidi" w:cstheme="majorBidi"/>
+                <w:sz w:val="24"/>
+                <w:szCs w:val="24"/>
+              </w:rPr>
+            </w:pPr>
+            <w:r>
+              <w:rPr>
+                <w:rFonts w:ascii="Calibri" w:hAnsi="Calibri" w:cs="Calibri"/>
+                <w:color w:val="000000"/>
+              </w:rPr>
+              <w:t>1.000</w:t>
+            </w:r>
+          </w:p>
+        </w:tc>
+        <w:tc>
+          <w:tcPr>
+            <w:tcW w:w="1870" w:type="dxa"/>
+            <w:vAlign w:val="bottom"/>
+          </w:tcPr>
+          <w:p>
+            <w:pPr>
+              <w:jc w:val="center"/>
+              <w:rPr>
+                <w:rFonts w:asciiTheme="majorBidi" w:hAnsiTheme="majorBidi" w:cstheme="majorBidi"/>
+                <w:sz w:val="24"/>
+                <w:szCs w:val="24"/>
+              </w:rPr>
+            </w:pPr>
+            <w:r>
+              <w:rPr>
+                <w:rFonts w:ascii="Calibri" w:hAnsi="Calibri" w:cs="Calibri"/>
+                <w:color w:val="000000"/>
+              </w:rPr>
+              <w:t>1.000</w:t>
+            </w:r>
+          </w:p>
+        </w:tc>
+        <w:tc>
+          <w:tcPr>
+            <w:tcW w:w="1870" w:type="dxa"/>
+            <w:vAlign w:val="bottom"/>
+          </w:tcPr>
+          <w:p>
+            <w:pPr>
+              <w:jc w:val="center"/>
+              <w:rPr>
+                <w:rFonts w:asciiTheme="majorBidi" w:hAnsiTheme="majorBidi" w:cstheme="majorBidi"/>
+                <w:sz w:val="24"/>
+                <w:szCs w:val="24"/>
+              </w:rPr>
+            </w:pPr>
+            <w:r>
+              <w:rPr>
+                <w:rFonts w:ascii="Calibri" w:hAnsi="Calibri" w:cs="Calibri"/>
+                <w:color w:val="000000"/>
+              </w:rPr>
+              <w:t>1.000</w:t>
+            </w:r>
+          </w:p>
+        </w:tc>
+      </w:tr>
+      <w:tr>
+        <w:tc>
+          <w:tcPr>
+            <w:tcW w:w="1870" w:type="dxa"/>
+            <w:vAlign w:val="bottom"/>
+          </w:tcPr>
+          <w:p>
+            <w:pPr>
+              <w:rPr>
+                <w:rFonts w:asciiTheme="majorBidi" w:hAnsiTheme="majorBidi" w:cstheme="majorBidi"/>
+                <w:sz w:val="24"/>
+                <w:szCs w:val="24"/>
+              </w:rPr>
+            </w:pPr>
+            <w:r>
+              <w:rPr>
+                <w:rFonts w:ascii="Calibri" w:hAnsi="Calibri" w:cs="Calibri"/>
+                <w:color w:val="000000"/>
+              </w:rPr>
+              <w:t>Watermelon (12)</w:t>
+            </w:r>
+          </w:p>
+        </w:tc>
+        <w:tc>
+          <w:tcPr>
+            <w:tcW w:w="1870" w:type="dxa"/>
+            <w:vAlign w:val="bottom"/>
+          </w:tcPr>
+          <w:p>
+            <w:pPr>
+              <w:jc w:val="center"/>
+              <w:rPr>
+                <w:rFonts w:asciiTheme="majorBidi" w:hAnsiTheme="majorBidi" w:cstheme="majorBidi"/>
+                <w:sz w:val="24"/>
+                <w:szCs w:val="24"/>
+              </w:rPr>
+            </w:pPr>
+            <w:r>
+              <w:rPr>
+                <w:rFonts w:ascii="Calibri" w:hAnsi="Calibri" w:cs="Calibri"/>
+                <w:color w:val="000000"/>
+              </w:rPr>
+              <w:t>1.000</w:t>
+            </w:r>
+          </w:p>
+        </w:tc>
+        <w:tc>
+          <w:tcPr>
+            <w:tcW w:w="1870" w:type="dxa"/>
+            <w:vAlign w:val="bottom"/>
+          </w:tcPr>
+          <w:p>
+            <w:pPr>
+              <w:jc w:val="center"/>
+              <w:rPr>
+                <w:rFonts w:asciiTheme="majorBidi" w:hAnsiTheme="majorBidi" w:cstheme="majorBidi"/>
+                <w:sz w:val="24"/>
+                <w:szCs w:val="24"/>
+              </w:rPr>
+            </w:pPr>
+            <w:r>
+              <w:rPr>
+                <w:rFonts w:ascii="Calibri" w:hAnsi="Calibri" w:cs="Calibri"/>
+                <w:color w:val="000000"/>
+              </w:rPr>
+              <w:t>1.000</w:t>
+            </w:r>
+          </w:p>
+        </w:tc>
+        <w:tc>
+          <w:tcPr>
+            <w:tcW w:w="1870" w:type="dxa"/>
+            <w:vAlign w:val="bottom"/>
+          </w:tcPr>
+          <w:p>
+            <w:pPr>
+              <w:jc w:val="center"/>
+              <w:rPr>
+                <w:rFonts w:asciiTheme="majorBidi" w:hAnsiTheme="majorBidi" w:cstheme="majorBidi"/>
+                <w:sz w:val="24"/>
+                <w:szCs w:val="24"/>
+              </w:rPr>
+            </w:pPr>
+            <w:r>
+              <w:rPr>
+                <w:rFonts w:ascii="Calibri" w:hAnsi="Calibri" w:cs="Calibri"/>
+                <w:color w:val="000000"/>
+              </w:rPr>
+              <w:t>1.000</w:t>
+            </w:r>
+          </w:p>
+        </w:tc>
+        <w:tc>
+          <w:tcPr>
+            <w:tcW w:w="1870" w:type="dxa"/>
+            <w:vAlign w:val="bottom"/>
+          </w:tcPr>
+          <w:p>
+            <w:pPr>
+              <w:jc w:val="center"/>
+              <w:rPr>
+                <w:rFonts w:asciiTheme="majorBidi" w:hAnsiTheme="majorBidi" w:cstheme="majorBidi"/>
+                <w:sz w:val="24"/>
+                <w:szCs w:val="24"/>
+              </w:rPr>
+            </w:pPr>
+            <w:r>
+              <w:rPr>
+                <w:rFonts w:ascii="Calibri" w:hAnsi="Calibri" w:cs="Calibri"/>
+                <w:color w:val="000000"/>
+              </w:rPr>
+              <w:t>1.000</w:t>
+            </w:r>
+          </w:p>
+        </w:tc>
+      </w:tr>
+      <w:tr>
+        <w:tc>
+          <w:tcPr>
+            <w:tcW w:w="1870" w:type="dxa"/>
+          </w:tcPr>
+          <w:p>
+            <w:pPr>
+              <w:jc w:val="center"/>
+              <w:rPr>
+                <w:rFonts w:asciiTheme="majorBidi" w:hAnsiTheme="majorBidi" w:cstheme="majorBidi"/>
+                <w:b/>
+                <w:bCs/>
+                <w:sz w:val="24"/>
+                <w:szCs w:val="24"/>
+              </w:rPr>
+            </w:pPr>
+            <w:r>
+              <w:rPr>
+                <w:rFonts w:asciiTheme="majorBidi" w:hAnsiTheme="majorBidi" w:cstheme="majorBidi"/>
+                <w:b/>
+                <w:bCs/>
+                <w:sz w:val="24"/>
+                <w:szCs w:val="24"/>
+              </w:rPr>
+              <w:t>Macro</w:t>
+            </w:r>
+          </w:p>
+        </w:tc>
+        <w:tc>
+          <w:tcPr>
+            <w:tcW w:w="1870" w:type="dxa"/>
+            <w:vAlign w:val="bottom"/>
+          </w:tcPr>
+          <w:p>
+            <w:pPr>
+              <w:jc w:val="center"/>
+              <w:rPr>
+                <w:rFonts w:ascii="Calibri" w:hAnsi="Calibri" w:cs="Calibri"/>
+                <w:b/>
+                <w:bCs/>
+                <w:color w:val="000000"/>
+              </w:rPr>
+            </w:pPr>
+            <w:r>
+              <w:rPr>
+                <w:rFonts w:ascii="Calibri" w:hAnsi="Calibri" w:cs="Calibri"/>
+                <w:b/>
+                <w:bCs/>
+                <w:color w:val="000000"/>
+              </w:rPr>
+              <w:t>0.932</w:t>
+            </w:r>
+          </w:p>
+        </w:tc>
+        <w:tc>
+          <w:tcPr>
+            <w:tcW w:w="1870" w:type="dxa"/>
+          </w:tcPr>
+          <w:p>
+            <w:pPr>
+              <w:jc w:val="center"/>
+              <w:rPr>
+                <w:rFonts w:asciiTheme="majorBidi" w:hAnsiTheme="majorBidi" w:cstheme="majorBidi"/>
+                <w:b/>
+                <w:bCs/>
+                <w:sz w:val="24"/>
+                <w:szCs w:val="24"/>
+              </w:rPr>
+            </w:pPr>
+            <w:r>
+              <w:rPr>
+                <w:rFonts w:asciiTheme="majorBidi" w:hAnsiTheme="majorBidi" w:cstheme="majorBidi"/>
+                <w:b/>
+                <w:bCs/>
+                <w:sz w:val="24"/>
+                <w:szCs w:val="24"/>
+              </w:rPr>
+              <w:t>0.939</w:t>
+            </w:r>
+          </w:p>
+        </w:tc>
+        <w:tc>
+          <w:tcPr>
+            <w:tcW w:w="1870" w:type="dxa"/>
+          </w:tcPr>
+          <w:p>
+            <w:pPr>
+              <w:jc w:val="center"/>
+              <w:rPr>
+                <w:rFonts w:asciiTheme="majorBidi" w:hAnsiTheme="majorBidi" w:cstheme="majorBidi"/>
+                <w:b/>
+                <w:bCs/>
+                <w:sz w:val="24"/>
+                <w:szCs w:val="24"/>
+              </w:rPr>
+            </w:pPr>
+            <w:r>
+              <w:rPr>
+                <w:rFonts w:asciiTheme="majorBidi" w:hAnsiTheme="majorBidi" w:cstheme="majorBidi"/>
+                <w:b/>
+                <w:bCs/>
+                <w:sz w:val="24"/>
+                <w:szCs w:val="24"/>
+              </w:rPr>
+              <w:t>0.99</w:t>
+            </w:r>
+            <w:r>
+              <w:rPr>
+                <w:rFonts w:asciiTheme="majorBidi" w:hAnsiTheme="majorBidi" w:cstheme="majorBidi"/>
+                <w:b/>
+                <w:bCs/>
+                <w:sz w:val="24"/>
+                <w:szCs w:val="24"/>
+              </w:rPr>
+              <w:t>2</w:t>
+            </w:r>
+          </w:p>
+        </w:tc>
+        <w:tc>
+          <w:tcPr>
+            <w:tcW w:w="1870" w:type="dxa"/>
+          </w:tcPr>
+          <w:p>
+            <w:pPr>
+              <w:jc w:val="center"/>
+              <w:rPr>
+                <w:rFonts w:asciiTheme="majorBidi" w:hAnsiTheme="majorBidi" w:cstheme="majorBidi"/>
+                <w:b/>
+                <w:bCs/>
+                <w:sz w:val="24"/>
+                <w:szCs w:val="24"/>
+              </w:rPr>
+            </w:pPr>
+            <w:r>
+              <w:rPr>
+                <w:rFonts w:asciiTheme="majorBidi" w:hAnsiTheme="majorBidi" w:cstheme="majorBidi"/>
+                <w:b/>
+                <w:bCs/>
+                <w:sz w:val="24"/>
+                <w:szCs w:val="24"/>
+              </w:rPr>
+              <w:t>0.953</w:t>
+            </w:r>
+          </w:p>
+        </w:tc>
+      </w:tr>
+    </w:tbl>
+    <w:p/>
+    <w:p/>
     <w:sectPr>
       <w:pgSz w:w="12240" w:h="15840"/>
       <w:pgMar w:top="1440" w:right="1440" w:bottom="1440" w:left="1440" w:header="720" w:footer="720" w:gutter="0"/>

</xml_diff>